<commit_message>
update date of presentation key and sprints
</commit_message>
<xml_diff>
--- a/documents/sprint1.docx
+++ b/documents/sprint1.docx
@@ -4,7 +4,7 @@
   <w:body>
     <w:tbl>
       <w:tblPr>
-        <w:tblStyle w:val="1"/>
+        <w:tblStyle w:val="PlainTable1"/>
         <w:tblW w:w="0" w:type="auto"/>
         <w:tblLook w:val="04A0" w:firstRow="1" w:lastRow="0" w:firstColumn="1" w:lastColumn="0" w:noHBand="0" w:noVBand="1"/>
       </w:tblPr>
@@ -41,29 +41,16 @@
                 <w:lang w:eastAsia="zh-CN"/>
               </w:rPr>
             </w:pPr>
-            <w:proofErr w:type="spellStart"/>
-            <w:r>
-              <w:rPr>
-                <w:rFonts w:ascii="Times" w:eastAsia="Times New Roman" w:hAnsi="Times" w:cs="Times New Roman"/>
-                <w:color w:val="000000"/>
-                <w:kern w:val="0"/>
-                <w:sz w:val="20"/>
-                <w:szCs w:val="20"/>
-                <w:lang w:eastAsia="zh-CN"/>
-              </w:rPr>
-              <w:t>S.No</w:t>
-            </w:r>
-            <w:proofErr w:type="spellEnd"/>
-            <w:r>
-              <w:rPr>
-                <w:rFonts w:ascii="Times" w:eastAsia="Times New Roman" w:hAnsi="Times" w:cs="Times New Roman"/>
-                <w:color w:val="000000"/>
-                <w:kern w:val="0"/>
-                <w:sz w:val="20"/>
-                <w:szCs w:val="20"/>
-                <w:lang w:eastAsia="zh-CN"/>
-              </w:rPr>
-              <w:t>.</w:t>
+            <w:r>
+              <w:rPr>
+                <w:rFonts w:ascii="Times" w:eastAsia="Times New Roman" w:hAnsi="Times" w:cs="Times New Roman"/>
+                <w:color w:val="000000"/>
+                <w:kern w:val="0"/>
+                <w:sz w:val="20"/>
+                <w:szCs w:val="20"/>
+                <w:lang w:eastAsia="zh-CN"/>
+              </w:rPr>
+              <w:t>S.No.</w:t>
             </w:r>
           </w:p>
         </w:tc>
@@ -542,8 +529,6 @@
             </w:r>
           </w:p>
         </w:tc>
-        <w:bookmarkStart w:id="0" w:name="_GoBack"/>
-        <w:bookmarkEnd w:id="0"/>
       </w:tr>
       <w:tr>
         <w:trPr>
@@ -2157,7 +2142,18 @@
                 <w:szCs w:val="20"/>
                 <w:lang w:eastAsia="zh-CN"/>
               </w:rPr>
-              <w:t>Jan 26, 2017</w:t>
+              <w:t>Jan 29</w:t>
+            </w:r>
+            <w:r>
+              <w:rPr>
+                <w:rFonts w:ascii="Times" w:eastAsia="Times New Roman" w:hAnsi="Times" w:cs="Times New Roman"/>
+                <w:color w:val="000000"/>
+                <w:kern w:val="0"/>
+                <w:sz w:val="20"/>
+                <w:szCs w:val="20"/>
+                <w:lang w:eastAsia="zh-CN"/>
+              </w:rPr>
+              <w:t>, 2017</w:t>
             </w:r>
           </w:p>
         </w:tc>
@@ -2626,19 +2622,7 @@
                 <w:szCs w:val="20"/>
                 <w:lang w:eastAsia="zh-CN"/>
               </w:rPr>
-              <w:t xml:space="preserve">or </w:t>
-            </w:r>
-            <w:proofErr w:type="gramStart"/>
-            <w:r>
-              <w:rPr>
-                <w:rFonts w:ascii="Times" w:eastAsia="MS Mincho" w:hAnsi="Times" w:cs="MS Mincho"/>
-                <w:color w:val="000000"/>
-                <w:kern w:val="0"/>
-                <w:sz w:val="20"/>
-                <w:szCs w:val="20"/>
-                <w:lang w:eastAsia="zh-CN"/>
-              </w:rPr>
-              <w:t>a fixed steps</w:t>
+              <w:t>or a fixed steps</w:t>
             </w:r>
             <w:r>
               <w:rPr>
@@ -2651,7 +2635,6 @@
               </w:rPr>
               <w:t xml:space="preserve"> of the algorithm</w:t>
             </w:r>
-            <w:proofErr w:type="gramEnd"/>
           </w:p>
         </w:tc>
         <w:tc>
@@ -2904,42 +2887,18 @@
                 <w:szCs w:val="20"/>
                 <w:lang w:eastAsia="zh-CN"/>
               </w:rPr>
-              <w:t xml:space="preserve">or </w:t>
-            </w:r>
-            <w:proofErr w:type="gramStart"/>
-            <w:r>
-              <w:rPr>
-                <w:rFonts w:ascii="Times" w:eastAsia="MS Mincho" w:hAnsi="Times" w:cs="MS Mincho"/>
-                <w:color w:val="000000"/>
-                <w:kern w:val="0"/>
-                <w:sz w:val="20"/>
-                <w:szCs w:val="20"/>
-                <w:lang w:eastAsia="zh-CN"/>
-              </w:rPr>
-              <w:t>a fixed steps</w:t>
-            </w:r>
-            <w:r>
-              <w:rPr>
-                <w:rFonts w:ascii="Times" w:eastAsia="Times New Roman" w:hAnsi="Times" w:cs="Times New Roman"/>
-                <w:color w:val="000000"/>
-                <w:kern w:val="0"/>
-                <w:sz w:val="20"/>
-                <w:szCs w:val="20"/>
-                <w:lang w:eastAsia="zh-CN"/>
-              </w:rPr>
-              <w:t xml:space="preserve"> of the algorithm</w:t>
-            </w:r>
-            <w:proofErr w:type="gramEnd"/>
-            <w:r>
-              <w:rPr>
-                <w:rFonts w:ascii="Times" w:eastAsia="Times New Roman" w:hAnsi="Times" w:cs="Times New Roman"/>
-                <w:color w:val="000000"/>
-                <w:kern w:val="0"/>
-                <w:sz w:val="20"/>
-                <w:szCs w:val="20"/>
-                <w:lang w:eastAsia="zh-CN"/>
-              </w:rPr>
-              <w:t xml:space="preserve"> on the GUI </w:t>
+              <w:t>or a fixed steps</w:t>
+            </w:r>
+            <w:r>
+              <w:rPr>
+                <w:rFonts w:ascii="Times" w:eastAsia="Times New Roman" w:hAnsi="Times" w:cs="Times New Roman"/>
+                <w:color w:val="000000"/>
+                <w:kern w:val="0"/>
+                <w:sz w:val="20"/>
+                <w:szCs w:val="20"/>
+                <w:lang w:eastAsia="zh-CN"/>
+              </w:rPr>
+              <w:t xml:space="preserve"> of the algorithm on the GUI </w:t>
             </w:r>
           </w:p>
         </w:tc>
@@ -3466,7 +3425,18 @@
                 <w:szCs w:val="20"/>
                 <w:lang w:eastAsia="zh-CN"/>
               </w:rPr>
-              <w:t>Jan 26, 2017</w:t>
+              <w:t>Jan 29</w:t>
+            </w:r>
+            <w:r>
+              <w:rPr>
+                <w:rFonts w:ascii="Times" w:eastAsia="Times New Roman" w:hAnsi="Times" w:cs="Times New Roman"/>
+                <w:color w:val="000000"/>
+                <w:kern w:val="0"/>
+                <w:sz w:val="20"/>
+                <w:szCs w:val="20"/>
+                <w:lang w:eastAsia="zh-CN"/>
+              </w:rPr>
+              <w:t>, 2017</w:t>
             </w:r>
           </w:p>
         </w:tc>
@@ -3698,69 +3668,79 @@
                 <w:szCs w:val="20"/>
                 <w:lang w:eastAsia="zh-CN"/>
               </w:rPr>
-              <w:t>Jan 26, 2017</w:t>
-            </w:r>
-          </w:p>
-        </w:tc>
-        <w:tc>
-          <w:tcPr>
-            <w:tcW w:w="0" w:type="auto"/>
-          </w:tcPr>
-          <w:p>
-            <w:pPr>
-              <w:widowControl/>
-              <w:jc w:val="left"/>
-              <w:cnfStyle w:val="000000000000" w:firstRow="0" w:lastRow="0" w:firstColumn="0" w:lastColumn="0" w:oddVBand="0" w:evenVBand="0" w:oddHBand="0" w:evenHBand="0" w:firstRowFirstColumn="0" w:firstRowLastColumn="0" w:lastRowFirstColumn="0" w:lastRowLastColumn="0"/>
-              <w:rPr>
-                <w:rFonts w:ascii="Times" w:eastAsia="Times New Roman" w:hAnsi="Times" w:cs="Times New Roman"/>
-                <w:color w:val="000000"/>
-                <w:kern w:val="0"/>
-                <w:sz w:val="20"/>
-                <w:szCs w:val="20"/>
-                <w:lang w:eastAsia="zh-CN"/>
-              </w:rPr>
-            </w:pPr>
-          </w:p>
-        </w:tc>
-        <w:tc>
-          <w:tcPr>
-            <w:tcW w:w="0" w:type="auto"/>
-          </w:tcPr>
-          <w:p>
-            <w:pPr>
-              <w:widowControl/>
-              <w:jc w:val="left"/>
-              <w:cnfStyle w:val="000000000000" w:firstRow="0" w:lastRow="0" w:firstColumn="0" w:lastColumn="0" w:oddVBand="0" w:evenVBand="0" w:oddHBand="0" w:evenHBand="0" w:firstRowFirstColumn="0" w:firstRowLastColumn="0" w:lastRowFirstColumn="0" w:lastRowLastColumn="0"/>
-              <w:rPr>
-                <w:rFonts w:ascii="Times" w:eastAsia="Times New Roman" w:hAnsi="Times" w:cs="Times New Roman"/>
-                <w:color w:val="000000"/>
-                <w:kern w:val="0"/>
-                <w:sz w:val="20"/>
-                <w:szCs w:val="20"/>
-                <w:lang w:eastAsia="zh-CN"/>
-              </w:rPr>
-            </w:pPr>
-          </w:p>
-        </w:tc>
-        <w:tc>
-          <w:tcPr>
-            <w:tcW w:w="0" w:type="auto"/>
-          </w:tcPr>
-          <w:p>
-            <w:pPr>
-              <w:widowControl/>
-              <w:jc w:val="left"/>
-              <w:cnfStyle w:val="000000000000" w:firstRow="0" w:lastRow="0" w:firstColumn="0" w:lastColumn="0" w:oddVBand="0" w:evenVBand="0" w:oddHBand="0" w:evenHBand="0" w:firstRowFirstColumn="0" w:firstRowLastColumn="0" w:lastRowFirstColumn="0" w:lastRowLastColumn="0"/>
-              <w:rPr>
-                <w:rFonts w:ascii="Times" w:eastAsia="Times New Roman" w:hAnsi="Times" w:cs="Times New Roman"/>
-                <w:color w:val="000000"/>
-                <w:kern w:val="0"/>
-                <w:sz w:val="20"/>
-                <w:szCs w:val="20"/>
-                <w:lang w:eastAsia="zh-CN"/>
-              </w:rPr>
-            </w:pPr>
-            <w:proofErr w:type="spellStart"/>
+              <w:t>Jan 29</w:t>
+            </w:r>
+            <w:r>
+              <w:rPr>
+                <w:rFonts w:ascii="Times" w:eastAsia="Times New Roman" w:hAnsi="Times" w:cs="Times New Roman"/>
+                <w:color w:val="000000"/>
+                <w:kern w:val="0"/>
+                <w:sz w:val="20"/>
+                <w:szCs w:val="20"/>
+                <w:lang w:eastAsia="zh-CN"/>
+              </w:rPr>
+              <w:t>, 2017</w:t>
+            </w:r>
+          </w:p>
+        </w:tc>
+        <w:tc>
+          <w:tcPr>
+            <w:tcW w:w="0" w:type="auto"/>
+          </w:tcPr>
+          <w:p>
+            <w:pPr>
+              <w:widowControl/>
+              <w:jc w:val="left"/>
+              <w:cnfStyle w:val="000000000000" w:firstRow="0" w:lastRow="0" w:firstColumn="0" w:lastColumn="0" w:oddVBand="0" w:evenVBand="0" w:oddHBand="0" w:evenHBand="0" w:firstRowFirstColumn="0" w:firstRowLastColumn="0" w:lastRowFirstColumn="0" w:lastRowLastColumn="0"/>
+              <w:rPr>
+                <w:rFonts w:ascii="Times" w:eastAsia="Times New Roman" w:hAnsi="Times" w:cs="Times New Roman"/>
+                <w:color w:val="000000"/>
+                <w:kern w:val="0"/>
+                <w:sz w:val="20"/>
+                <w:szCs w:val="20"/>
+                <w:lang w:eastAsia="zh-CN"/>
+              </w:rPr>
+            </w:pPr>
+          </w:p>
+        </w:tc>
+        <w:tc>
+          <w:tcPr>
+            <w:tcW w:w="0" w:type="auto"/>
+          </w:tcPr>
+          <w:p>
+            <w:pPr>
+              <w:widowControl/>
+              <w:jc w:val="left"/>
+              <w:cnfStyle w:val="000000000000" w:firstRow="0" w:lastRow="0" w:firstColumn="0" w:lastColumn="0" w:oddVBand="0" w:evenVBand="0" w:oddHBand="0" w:evenHBand="0" w:firstRowFirstColumn="0" w:firstRowLastColumn="0" w:lastRowFirstColumn="0" w:lastRowLastColumn="0"/>
+              <w:rPr>
+                <w:rFonts w:ascii="Times" w:eastAsia="Times New Roman" w:hAnsi="Times" w:cs="Times New Roman"/>
+                <w:color w:val="000000"/>
+                <w:kern w:val="0"/>
+                <w:sz w:val="20"/>
+                <w:szCs w:val="20"/>
+                <w:lang w:eastAsia="zh-CN"/>
+              </w:rPr>
+            </w:pPr>
+          </w:p>
+        </w:tc>
+        <w:tc>
+          <w:tcPr>
+            <w:tcW w:w="0" w:type="auto"/>
+          </w:tcPr>
+          <w:p>
+            <w:pPr>
+              <w:widowControl/>
+              <w:jc w:val="left"/>
+              <w:cnfStyle w:val="000000000000" w:firstRow="0" w:lastRow="0" w:firstColumn="0" w:lastColumn="0" w:oddVBand="0" w:evenVBand="0" w:oddHBand="0" w:evenHBand="0" w:firstRowFirstColumn="0" w:firstRowLastColumn="0" w:lastRowFirstColumn="0" w:lastRowLastColumn="0"/>
+              <w:rPr>
+                <w:rFonts w:ascii="Times" w:eastAsia="Times New Roman" w:hAnsi="Times" w:cs="Times New Roman"/>
+                <w:color w:val="000000"/>
+                <w:kern w:val="0"/>
+                <w:sz w:val="20"/>
+                <w:szCs w:val="20"/>
+                <w:lang w:eastAsia="zh-CN"/>
+              </w:rPr>
+            </w:pPr>
             <w:r>
               <w:rPr>
                 <w:rFonts w:ascii="Times" w:eastAsia="Times New Roman" w:hAnsi="Times" w:cs="Times New Roman"/>
@@ -3772,7 +3752,6 @@
               </w:rPr>
               <w:t>Chaohui</w:t>
             </w:r>
-            <w:proofErr w:type="spellEnd"/>
           </w:p>
         </w:tc>
         <w:tc>
@@ -4027,7 +4006,6 @@
                 <w:lang w:eastAsia="zh-CN"/>
               </w:rPr>
             </w:pPr>
-            <w:proofErr w:type="spellStart"/>
             <w:r>
               <w:rPr>
                 <w:rFonts w:ascii="Times" w:eastAsia="Times New Roman" w:hAnsi="Times" w:cs="Times New Roman"/>
@@ -4039,7 +4017,6 @@
               </w:rPr>
               <w:t>Chaohui</w:t>
             </w:r>
-            <w:proofErr w:type="spellEnd"/>
           </w:p>
         </w:tc>
         <w:tc>
@@ -4297,7 +4274,6 @@
                 <w:lang w:eastAsia="zh-CN"/>
               </w:rPr>
             </w:pPr>
-            <w:proofErr w:type="spellStart"/>
             <w:r>
               <w:rPr>
                 <w:rFonts w:ascii="Times" w:eastAsia="Times New Roman" w:hAnsi="Times" w:cs="Times New Roman"/>
@@ -4309,7 +4285,6 @@
               </w:rPr>
               <w:t>Chaohui</w:t>
             </w:r>
-            <w:proofErr w:type="spellEnd"/>
           </w:p>
         </w:tc>
         <w:tc>
@@ -4480,69 +4455,79 @@
                 <w:szCs w:val="20"/>
                 <w:lang w:eastAsia="zh-CN"/>
               </w:rPr>
-              <w:t>Jan 26, 2017</w:t>
-            </w:r>
-          </w:p>
-        </w:tc>
-        <w:tc>
-          <w:tcPr>
-            <w:tcW w:w="0" w:type="auto"/>
-          </w:tcPr>
-          <w:p>
-            <w:pPr>
-              <w:widowControl/>
-              <w:jc w:val="left"/>
-              <w:cnfStyle w:val="000000100000" w:firstRow="0" w:lastRow="0" w:firstColumn="0" w:lastColumn="0" w:oddVBand="0" w:evenVBand="0" w:oddHBand="1" w:evenHBand="0" w:firstRowFirstColumn="0" w:firstRowLastColumn="0" w:lastRowFirstColumn="0" w:lastRowLastColumn="0"/>
-              <w:rPr>
-                <w:rFonts w:ascii="Times" w:eastAsia="Times New Roman" w:hAnsi="Times" w:cs="Times New Roman"/>
-                <w:color w:val="000000"/>
-                <w:kern w:val="0"/>
-                <w:sz w:val="20"/>
-                <w:szCs w:val="20"/>
-                <w:lang w:eastAsia="zh-CN"/>
-              </w:rPr>
-            </w:pPr>
-          </w:p>
-        </w:tc>
-        <w:tc>
-          <w:tcPr>
-            <w:tcW w:w="0" w:type="auto"/>
-          </w:tcPr>
-          <w:p>
-            <w:pPr>
-              <w:widowControl/>
-              <w:jc w:val="left"/>
-              <w:cnfStyle w:val="000000100000" w:firstRow="0" w:lastRow="0" w:firstColumn="0" w:lastColumn="0" w:oddVBand="0" w:evenVBand="0" w:oddHBand="1" w:evenHBand="0" w:firstRowFirstColumn="0" w:firstRowLastColumn="0" w:lastRowFirstColumn="0" w:lastRowLastColumn="0"/>
-              <w:rPr>
-                <w:rFonts w:ascii="Times" w:eastAsia="Times New Roman" w:hAnsi="Times" w:cs="Times New Roman"/>
-                <w:color w:val="000000"/>
-                <w:kern w:val="0"/>
-                <w:sz w:val="20"/>
-                <w:szCs w:val="20"/>
-                <w:lang w:eastAsia="zh-CN"/>
-              </w:rPr>
-            </w:pPr>
-          </w:p>
-        </w:tc>
-        <w:tc>
-          <w:tcPr>
-            <w:tcW w:w="0" w:type="auto"/>
-          </w:tcPr>
-          <w:p>
-            <w:pPr>
-              <w:widowControl/>
-              <w:jc w:val="left"/>
-              <w:cnfStyle w:val="000000100000" w:firstRow="0" w:lastRow="0" w:firstColumn="0" w:lastColumn="0" w:oddVBand="0" w:evenVBand="0" w:oddHBand="1" w:evenHBand="0" w:firstRowFirstColumn="0" w:firstRowLastColumn="0" w:lastRowFirstColumn="0" w:lastRowLastColumn="0"/>
-              <w:rPr>
-                <w:rFonts w:ascii="Times" w:eastAsia="Times New Roman" w:hAnsi="Times" w:cs="Times New Roman"/>
-                <w:color w:val="000000"/>
-                <w:kern w:val="0"/>
-                <w:sz w:val="20"/>
-                <w:szCs w:val="20"/>
-                <w:lang w:eastAsia="zh-CN"/>
-              </w:rPr>
-            </w:pPr>
-            <w:proofErr w:type="spellStart"/>
+              <w:t>Jan 29</w:t>
+            </w:r>
+            <w:r>
+              <w:rPr>
+                <w:rFonts w:ascii="Times" w:eastAsia="Times New Roman" w:hAnsi="Times" w:cs="Times New Roman"/>
+                <w:color w:val="000000"/>
+                <w:kern w:val="0"/>
+                <w:sz w:val="20"/>
+                <w:szCs w:val="20"/>
+                <w:lang w:eastAsia="zh-CN"/>
+              </w:rPr>
+              <w:t>, 2017</w:t>
+            </w:r>
+          </w:p>
+        </w:tc>
+        <w:tc>
+          <w:tcPr>
+            <w:tcW w:w="0" w:type="auto"/>
+          </w:tcPr>
+          <w:p>
+            <w:pPr>
+              <w:widowControl/>
+              <w:jc w:val="left"/>
+              <w:cnfStyle w:val="000000100000" w:firstRow="0" w:lastRow="0" w:firstColumn="0" w:lastColumn="0" w:oddVBand="0" w:evenVBand="0" w:oddHBand="1" w:evenHBand="0" w:firstRowFirstColumn="0" w:firstRowLastColumn="0" w:lastRowFirstColumn="0" w:lastRowLastColumn="0"/>
+              <w:rPr>
+                <w:rFonts w:ascii="Times" w:eastAsia="Times New Roman" w:hAnsi="Times" w:cs="Times New Roman"/>
+                <w:color w:val="000000"/>
+                <w:kern w:val="0"/>
+                <w:sz w:val="20"/>
+                <w:szCs w:val="20"/>
+                <w:lang w:eastAsia="zh-CN"/>
+              </w:rPr>
+            </w:pPr>
+          </w:p>
+        </w:tc>
+        <w:tc>
+          <w:tcPr>
+            <w:tcW w:w="0" w:type="auto"/>
+          </w:tcPr>
+          <w:p>
+            <w:pPr>
+              <w:widowControl/>
+              <w:jc w:val="left"/>
+              <w:cnfStyle w:val="000000100000" w:firstRow="0" w:lastRow="0" w:firstColumn="0" w:lastColumn="0" w:oddVBand="0" w:evenVBand="0" w:oddHBand="1" w:evenHBand="0" w:firstRowFirstColumn="0" w:firstRowLastColumn="0" w:lastRowFirstColumn="0" w:lastRowLastColumn="0"/>
+              <w:rPr>
+                <w:rFonts w:ascii="Times" w:eastAsia="Times New Roman" w:hAnsi="Times" w:cs="Times New Roman"/>
+                <w:color w:val="000000"/>
+                <w:kern w:val="0"/>
+                <w:sz w:val="20"/>
+                <w:szCs w:val="20"/>
+                <w:lang w:eastAsia="zh-CN"/>
+              </w:rPr>
+            </w:pPr>
+          </w:p>
+        </w:tc>
+        <w:tc>
+          <w:tcPr>
+            <w:tcW w:w="0" w:type="auto"/>
+          </w:tcPr>
+          <w:p>
+            <w:pPr>
+              <w:widowControl/>
+              <w:jc w:val="left"/>
+              <w:cnfStyle w:val="000000100000" w:firstRow="0" w:lastRow="0" w:firstColumn="0" w:lastColumn="0" w:oddVBand="0" w:evenVBand="0" w:oddHBand="1" w:evenHBand="0" w:firstRowFirstColumn="0" w:firstRowLastColumn="0" w:lastRowFirstColumn="0" w:lastRowLastColumn="0"/>
+              <w:rPr>
+                <w:rFonts w:ascii="Times" w:eastAsia="Times New Roman" w:hAnsi="Times" w:cs="Times New Roman"/>
+                <w:color w:val="000000"/>
+                <w:kern w:val="0"/>
+                <w:sz w:val="20"/>
+                <w:szCs w:val="20"/>
+                <w:lang w:eastAsia="zh-CN"/>
+              </w:rPr>
+            </w:pPr>
             <w:r>
               <w:rPr>
                 <w:rFonts w:ascii="Times" w:eastAsia="Times New Roman" w:hAnsi="Times" w:cs="Times New Roman"/>
@@ -4554,7 +4539,6 @@
               </w:rPr>
               <w:t>Chaohui</w:t>
             </w:r>
-            <w:proofErr w:type="spellEnd"/>
           </w:p>
         </w:tc>
         <w:tc>
@@ -4724,7 +4708,18 @@
                 <w:szCs w:val="20"/>
                 <w:lang w:eastAsia="zh-CN"/>
               </w:rPr>
-              <w:t>Jan 26, 2017</w:t>
+              <w:t>Jan 29</w:t>
+            </w:r>
+            <w:r>
+              <w:rPr>
+                <w:rFonts w:ascii="Times" w:eastAsia="Times New Roman" w:hAnsi="Times" w:cs="Times New Roman"/>
+                <w:color w:val="000000"/>
+                <w:kern w:val="0"/>
+                <w:sz w:val="20"/>
+                <w:szCs w:val="20"/>
+                <w:lang w:eastAsia="zh-CN"/>
+              </w:rPr>
+              <w:t>, 2017</w:t>
             </w:r>
           </w:p>
         </w:tc>
@@ -4956,7 +4951,18 @@
                 <w:szCs w:val="20"/>
                 <w:lang w:eastAsia="zh-CN"/>
               </w:rPr>
-              <w:t>Jan 26, 2017</w:t>
+              <w:t>Jan 29</w:t>
+            </w:r>
+            <w:r>
+              <w:rPr>
+                <w:rFonts w:ascii="Times" w:eastAsia="Times New Roman" w:hAnsi="Times" w:cs="Times New Roman"/>
+                <w:color w:val="000000"/>
+                <w:kern w:val="0"/>
+                <w:sz w:val="20"/>
+                <w:szCs w:val="20"/>
+                <w:lang w:eastAsia="zh-CN"/>
+              </w:rPr>
+              <w:t>, 2017</w:t>
             </w:r>
           </w:p>
         </w:tc>
@@ -5167,6 +5173,19 @@
                 <w:szCs w:val="20"/>
                 <w:lang w:eastAsia="zh-CN"/>
               </w:rPr>
+              <w:t xml:space="preserve">Develop GUI to </w:t>
+            </w:r>
+            <w:bookmarkStart w:id="0" w:name="_GoBack"/>
+            <w:bookmarkEnd w:id="0"/>
+            <w:r>
+              <w:rPr>
+                <w:rFonts w:ascii="Times" w:eastAsia="Times New Roman" w:hAnsi="Times" w:cs="Times New Roman"/>
+                <w:color w:val="000000"/>
+                <w:kern w:val="0"/>
+                <w:sz w:val="20"/>
+                <w:szCs w:val="20"/>
+                <w:lang w:eastAsia="zh-CN"/>
+              </w:rPr>
               <w:t>Show the details about the agents in each node in Graphical view</w:t>
             </w:r>
           </w:p>
@@ -5198,7 +5217,18 @@
                 <w:szCs w:val="20"/>
                 <w:lang w:eastAsia="zh-CN"/>
               </w:rPr>
-              <w:t>Jan 26, 2017</w:t>
+              <w:t>Jan 26</w:t>
+            </w:r>
+            <w:r>
+              <w:rPr>
+                <w:rFonts w:ascii="Times" w:eastAsia="Times New Roman" w:hAnsi="Times" w:cs="Times New Roman"/>
+                <w:color w:val="000000"/>
+                <w:kern w:val="0"/>
+                <w:sz w:val="20"/>
+                <w:szCs w:val="20"/>
+                <w:lang w:eastAsia="zh-CN"/>
+              </w:rPr>
+              <w:t>, 2017</w:t>
             </w:r>
           </w:p>
         </w:tc>
@@ -5286,7 +5316,6 @@
                 <w:lang w:eastAsia="zh-CN"/>
               </w:rPr>
             </w:pPr>
-            <w:proofErr w:type="spellStart"/>
             <w:r>
               <w:rPr>
                 <w:rFonts w:ascii="Times" w:eastAsia="Times New Roman" w:hAnsi="Times" w:cs="Times New Roman"/>
@@ -5298,7 +5327,6 @@
               </w:rPr>
               <w:t>Chaohui</w:t>
             </w:r>
-            <w:proofErr w:type="spellEnd"/>
           </w:p>
         </w:tc>
         <w:tc>
@@ -5359,7 +5387,7 @@
     </w:rPrDefault>
     <w:pPrDefault/>
   </w:docDefaults>
-  <w:latentStyles w:defLockedState="0" w:defUIPriority="99" w:defSemiHidden="0" w:defUnhideWhenUsed="0" w:defQFormat="0" w:count="382">
+  <w:latentStyles w:defLockedState="0" w:defUIPriority="99" w:defSemiHidden="0" w:defUnhideWhenUsed="0" w:defQFormat="0" w:count="380">
     <w:lsdException w:name="Normal" w:uiPriority="0" w:qFormat="1"/>
     <w:lsdException w:name="heading 1" w:uiPriority="9" w:qFormat="1"/>
     <w:lsdException w:name="heading 2" w:semiHidden="1" w:uiPriority="9" w:unhideWhenUsed="1" w:qFormat="1"/>
@@ -5740,10 +5768,8 @@
     <w:lsdException w:name="List Table 5 Dark Accent 6" w:uiPriority="50"/>
     <w:lsdException w:name="List Table 6 Colorful Accent 6" w:uiPriority="51"/>
     <w:lsdException w:name="List Table 7 Colorful Accent 6" w:uiPriority="52"/>
-    <w:lsdException w:name="Mention" w:semiHidden="1" w:unhideWhenUsed="1"/>
-    <w:lsdException w:name="Smart Hyperlink" w:semiHidden="1" w:unhideWhenUsed="1"/>
   </w:latentStyles>
-  <w:style w:type="paragraph" w:default="1" w:styleId="a">
+  <w:style w:type="paragraph" w:default="1" w:styleId="Normal">
     <w:name w:val="Normal"/>
     <w:qFormat/>
     <w:pPr>
@@ -5751,13 +5777,13 @@
       <w:jc w:val="both"/>
     </w:pPr>
   </w:style>
-  <w:style w:type="character" w:default="1" w:styleId="a0">
+  <w:style w:type="character" w:default="1" w:styleId="DefaultParagraphFont">
     <w:name w:val="Default Paragraph Font"/>
     <w:uiPriority w:val="1"/>
     <w:semiHidden/>
     <w:unhideWhenUsed/>
   </w:style>
-  <w:style w:type="table" w:default="1" w:styleId="a1">
+  <w:style w:type="table" w:default="1" w:styleId="TableNormal">
     <w:name w:val="Normal Table"/>
     <w:uiPriority w:val="99"/>
     <w:semiHidden/>
@@ -5772,15 +5798,15 @@
       </w:tblCellMar>
     </w:tblPr>
   </w:style>
-  <w:style w:type="numbering" w:default="1" w:styleId="a2">
+  <w:style w:type="numbering" w:default="1" w:styleId="NoList">
     <w:name w:val="No List"/>
     <w:uiPriority w:val="99"/>
     <w:semiHidden/>
     <w:unhideWhenUsed/>
   </w:style>
-  <w:style w:type="table" w:styleId="1">
+  <w:style w:type="table" w:styleId="PlainTable1">
     <w:name w:val="Plain Table 1"/>
-    <w:basedOn w:val="a1"/>
+    <w:basedOn w:val="TableNormal"/>
     <w:uiPriority w:val="41"/>
     <w:rsid w:val="00847D5C"/>
     <w:tblPr>
@@ -6114,7 +6140,7 @@
 </file>
 
 <file path=customXml/itemProps1.xml><?xml version="1.0" encoding="utf-8"?>
-<ds:datastoreItem xmlns:ds="http://schemas.openxmlformats.org/officeDocument/2006/customXml" ds:itemID="{AB8D6C61-DE61-0846-B496-40938060709F}">
+<ds:datastoreItem xmlns:ds="http://schemas.openxmlformats.org/officeDocument/2006/customXml" ds:itemID="{A6A6252D-03CD-9243-A860-62BB2CF79914}">
   <ds:schemaRefs>
     <ds:schemaRef ds:uri="http://schemas.openxmlformats.org/officeDocument/2006/bibliography"/>
   </ds:schemaRefs>

</xml_diff>

<commit_message>
modify some sentence in sprint task, update test cases
</commit_message>
<xml_diff>
--- a/documents/sprint1.docx
+++ b/documents/sprint1.docx
@@ -3015,8 +3015,10 @@
                 <w:szCs w:val="20"/>
                 <w:lang w:eastAsia="zh-CN"/>
               </w:rPr>
-              <w:t>Develop code to get data from block view or configuration file into graphical view</w:t>
-            </w:r>
+              <w:t xml:space="preserve">Develop code to get data from block view or configuration file </w:t>
+            </w:r>
+            <w:bookmarkStart w:id="5" w:name="_GoBack"/>
+            <w:bookmarkEnd w:id="5"/>
           </w:p>
         </w:tc>
         <w:tc>
@@ -3281,7 +3283,7 @@
                 <w:lang w:eastAsia="zh-CN"/>
               </w:rPr>
             </w:pPr>
-            <w:bookmarkStart w:id="5" w:name="OLE_LINK19"/>
+            <w:bookmarkStart w:id="6" w:name="OLE_LINK19"/>
             <w:r>
               <w:rPr>
                 <w:rFonts w:ascii="Times" w:eastAsia="Times New Roman" w:hAnsi="Times" w:cs="Times New Roman"/>
@@ -3293,7 +3295,7 @@
               </w:rPr>
               <w:t>Feb 6, 2017</w:t>
             </w:r>
-            <w:bookmarkEnd w:id="5"/>
+            <w:bookmarkEnd w:id="6"/>
           </w:p>
         </w:tc>
         <w:tc>
@@ -3688,7 +3690,6 @@
                 <w:szCs w:val="20"/>
                 <w:lang w:eastAsia="zh-CN"/>
               </w:rPr>
-              <w:lastRenderedPageBreak/>
               <w:t>1</w:t>
             </w:r>
             <w:r>
@@ -3945,6 +3946,7 @@
                 <w:szCs w:val="20"/>
                 <w:lang w:eastAsia="zh-CN"/>
               </w:rPr>
+              <w:lastRenderedPageBreak/>
               <w:t>1</w:t>
             </w:r>
             <w:r>
@@ -7667,10 +7669,7 @@
         </w:tc>
       </w:tr>
     </w:tbl>
-    <w:p>
-      <w:bookmarkStart w:id="6" w:name="_GoBack"/>
-      <w:bookmarkEnd w:id="6"/>
-    </w:p>
+    <w:p/>
     <w:bookmarkEnd w:id="0"/>
     <w:bookmarkEnd w:id="1"/>
     <w:sectPr>
@@ -8450,7 +8449,7 @@
 </file>
 
 <file path=customXml/itemProps1.xml><?xml version="1.0" encoding="utf-8"?>
-<ds:datastoreItem xmlns:ds="http://schemas.openxmlformats.org/officeDocument/2006/customXml" ds:itemID="{F6D4754A-8D6C-F14D-8CA7-258070B845C8}">
+<ds:datastoreItem xmlns:ds="http://schemas.openxmlformats.org/officeDocument/2006/customXml" ds:itemID="{CCE6CD82-2F49-8847-B512-1FDFA2105FFA}">
   <ds:schemaRefs>
     <ds:schemaRef ds:uri="http://schemas.openxmlformats.org/officeDocument/2006/bibliography"/>
   </ds:schemaRefs>

</xml_diff>

<commit_message>
add test cases for task 14
</commit_message>
<xml_diff>
--- a/documents/sprint1.docx
+++ b/documents/sprint1.docx
@@ -3911,6 +3911,8 @@
             </w:r>
           </w:p>
         </w:tc>
+        <w:bookmarkStart w:id="6" w:name="_GoBack"/>
+        <w:bookmarkEnd w:id="6"/>
       </w:tr>
       <w:tr>
         <w:trPr>
@@ -3956,37 +3958,6 @@
                 <w:szCs w:val="20"/>
                 <w:lang w:eastAsia="zh-CN"/>
               </w:rPr>
-              <w:t>5</w:t>
-            </w:r>
-          </w:p>
-        </w:tc>
-        <w:tc>
-          <w:tcPr>
-            <w:tcW w:w="0" w:type="auto"/>
-          </w:tcPr>
-          <w:p>
-            <w:pPr>
-              <w:widowControl/>
-              <w:jc w:val="left"/>
-              <w:cnfStyle w:val="000000100000" w:firstRow="0" w:lastRow="0" w:firstColumn="0" w:lastColumn="0" w:oddVBand="0" w:evenVBand="0" w:oddHBand="1" w:evenHBand="0" w:firstRowFirstColumn="0" w:firstRowLastColumn="0" w:lastRowFirstColumn="0" w:lastRowLastColumn="0"/>
-              <w:rPr>
-                <w:rFonts w:ascii="Times" w:eastAsia="Times New Roman" w:hAnsi="Times" w:cs="Times New Roman"/>
-                <w:color w:val="000000"/>
-                <w:kern w:val="0"/>
-                <w:sz w:val="20"/>
-                <w:szCs w:val="20"/>
-                <w:lang w:eastAsia="zh-CN"/>
-              </w:rPr>
-            </w:pPr>
-            <w:r>
-              <w:rPr>
-                <w:rFonts w:ascii="Times" w:eastAsia="Times New Roman" w:hAnsi="Times" w:cs="Times New Roman"/>
-                <w:color w:val="000000"/>
-                <w:kern w:val="0"/>
-                <w:sz w:val="20"/>
-                <w:szCs w:val="20"/>
-                <w:lang w:eastAsia="zh-CN"/>
-              </w:rPr>
               <w:t>6</w:t>
             </w:r>
           </w:p>
@@ -4018,121 +3989,156 @@
                 <w:szCs w:val="20"/>
                 <w:lang w:eastAsia="zh-CN"/>
               </w:rPr>
-              <w:t>Develop GUI to show the trace of an agent of one history run</w:t>
-            </w:r>
-          </w:p>
-        </w:tc>
-        <w:tc>
-          <w:tcPr>
-            <w:tcW w:w="0" w:type="auto"/>
-          </w:tcPr>
-          <w:p>
-            <w:pPr>
-              <w:widowControl/>
-              <w:jc w:val="left"/>
-              <w:cnfStyle w:val="000000100000" w:firstRow="0" w:lastRow="0" w:firstColumn="0" w:lastColumn="0" w:oddVBand="0" w:evenVBand="0" w:oddHBand="1" w:evenHBand="0" w:firstRowFirstColumn="0" w:firstRowLastColumn="0" w:lastRowFirstColumn="0" w:lastRowLastColumn="0"/>
-              <w:rPr>
-                <w:rFonts w:ascii="Times" w:eastAsia="Times New Roman" w:hAnsi="Times" w:cs="Times New Roman"/>
-                <w:color w:val="000000"/>
-                <w:kern w:val="0"/>
-                <w:sz w:val="20"/>
-                <w:szCs w:val="20"/>
-                <w:lang w:eastAsia="zh-CN"/>
-              </w:rPr>
-            </w:pPr>
-            <w:r>
-              <w:rPr>
-                <w:rFonts w:ascii="Times" w:eastAsia="Times New Roman" w:hAnsi="Times" w:cs="Times New Roman"/>
-                <w:color w:val="000000"/>
-                <w:kern w:val="0"/>
-                <w:sz w:val="20"/>
-                <w:szCs w:val="20"/>
-                <w:lang w:eastAsia="zh-CN"/>
-              </w:rPr>
-              <w:t>Jan 29</w:t>
-            </w:r>
-            <w:r>
-              <w:rPr>
-                <w:rFonts w:ascii="Times" w:eastAsia="Times New Roman" w:hAnsi="Times" w:cs="Times New Roman"/>
-                <w:color w:val="000000"/>
-                <w:kern w:val="0"/>
-                <w:sz w:val="20"/>
-                <w:szCs w:val="20"/>
-                <w:lang w:eastAsia="zh-CN"/>
-              </w:rPr>
-              <w:t>, 2017</w:t>
-            </w:r>
-          </w:p>
-        </w:tc>
-        <w:tc>
-          <w:tcPr>
-            <w:tcW w:w="0" w:type="auto"/>
-          </w:tcPr>
-          <w:p>
-            <w:pPr>
-              <w:widowControl/>
-              <w:jc w:val="left"/>
-              <w:cnfStyle w:val="000000100000" w:firstRow="0" w:lastRow="0" w:firstColumn="0" w:lastColumn="0" w:oddVBand="0" w:evenVBand="0" w:oddHBand="1" w:evenHBand="0" w:firstRowFirstColumn="0" w:firstRowLastColumn="0" w:lastRowFirstColumn="0" w:lastRowLastColumn="0"/>
-              <w:rPr>
-                <w:rFonts w:ascii="Times" w:eastAsia="Times New Roman" w:hAnsi="Times" w:cs="Times New Roman"/>
-                <w:color w:val="000000"/>
-                <w:kern w:val="0"/>
-                <w:sz w:val="20"/>
-                <w:szCs w:val="20"/>
-                <w:lang w:eastAsia="zh-CN"/>
-              </w:rPr>
-            </w:pPr>
-          </w:p>
-        </w:tc>
-        <w:tc>
-          <w:tcPr>
-            <w:tcW w:w="0" w:type="auto"/>
-          </w:tcPr>
-          <w:p>
-            <w:pPr>
-              <w:widowControl/>
-              <w:jc w:val="left"/>
-              <w:cnfStyle w:val="000000100000" w:firstRow="0" w:lastRow="0" w:firstColumn="0" w:lastColumn="0" w:oddVBand="0" w:evenVBand="0" w:oddHBand="1" w:evenHBand="0" w:firstRowFirstColumn="0" w:firstRowLastColumn="0" w:lastRowFirstColumn="0" w:lastRowLastColumn="0"/>
-              <w:rPr>
-                <w:rFonts w:ascii="Times" w:eastAsia="Times New Roman" w:hAnsi="Times" w:cs="Times New Roman"/>
-                <w:color w:val="000000"/>
-                <w:kern w:val="0"/>
-                <w:sz w:val="20"/>
-                <w:szCs w:val="20"/>
-                <w:lang w:eastAsia="zh-CN"/>
-              </w:rPr>
-            </w:pPr>
-          </w:p>
-        </w:tc>
-        <w:tc>
-          <w:tcPr>
-            <w:tcW w:w="0" w:type="auto"/>
-          </w:tcPr>
-          <w:p>
-            <w:pPr>
-              <w:widowControl/>
-              <w:jc w:val="left"/>
-              <w:cnfStyle w:val="000000100000" w:firstRow="0" w:lastRow="0" w:firstColumn="0" w:lastColumn="0" w:oddVBand="0" w:evenVBand="0" w:oddHBand="1" w:evenHBand="0" w:firstRowFirstColumn="0" w:firstRowLastColumn="0" w:lastRowFirstColumn="0" w:lastRowLastColumn="0"/>
-              <w:rPr>
-                <w:rFonts w:ascii="Times" w:eastAsia="Times New Roman" w:hAnsi="Times" w:cs="Times New Roman"/>
-                <w:color w:val="000000"/>
-                <w:kern w:val="0"/>
-                <w:sz w:val="20"/>
-                <w:szCs w:val="20"/>
-                <w:lang w:eastAsia="zh-CN"/>
-              </w:rPr>
-            </w:pPr>
-            <w:r>
-              <w:rPr>
-                <w:rFonts w:ascii="Times" w:eastAsia="Times New Roman" w:hAnsi="Times" w:cs="Times New Roman"/>
-                <w:color w:val="000000"/>
-                <w:kern w:val="0"/>
-                <w:sz w:val="20"/>
-                <w:szCs w:val="20"/>
-                <w:lang w:eastAsia="zh-CN"/>
-              </w:rPr>
-              <w:t>Yifan</w:t>
-            </w:r>
+              <w:t>7</w:t>
+            </w:r>
+          </w:p>
+        </w:tc>
+        <w:tc>
+          <w:tcPr>
+            <w:tcW w:w="0" w:type="auto"/>
+          </w:tcPr>
+          <w:p>
+            <w:pPr>
+              <w:widowControl/>
+              <w:jc w:val="left"/>
+              <w:cnfStyle w:val="000000100000" w:firstRow="0" w:lastRow="0" w:firstColumn="0" w:lastColumn="0" w:oddVBand="0" w:evenVBand="0" w:oddHBand="1" w:evenHBand="0" w:firstRowFirstColumn="0" w:firstRowLastColumn="0" w:lastRowFirstColumn="0" w:lastRowLastColumn="0"/>
+              <w:rPr>
+                <w:rFonts w:ascii="Times" w:eastAsia="Times New Roman" w:hAnsi="Times" w:cs="Times New Roman"/>
+                <w:color w:val="000000"/>
+                <w:kern w:val="0"/>
+                <w:sz w:val="20"/>
+                <w:szCs w:val="20"/>
+                <w:lang w:eastAsia="zh-CN"/>
+              </w:rPr>
+            </w:pPr>
+            <w:r>
+              <w:rPr>
+                <w:rFonts w:ascii="Times" w:eastAsia="Times New Roman" w:hAnsi="Times" w:cs="Times New Roman"/>
+                <w:color w:val="000000"/>
+                <w:kern w:val="0"/>
+                <w:sz w:val="20"/>
+                <w:szCs w:val="20"/>
+                <w:lang w:eastAsia="zh-CN"/>
+              </w:rPr>
+              <w:t xml:space="preserve">Implement patrol algorithm </w:t>
+            </w:r>
+          </w:p>
+        </w:tc>
+        <w:tc>
+          <w:tcPr>
+            <w:tcW w:w="0" w:type="auto"/>
+          </w:tcPr>
+          <w:p>
+            <w:pPr>
+              <w:widowControl/>
+              <w:jc w:val="left"/>
+              <w:cnfStyle w:val="000000100000" w:firstRow="0" w:lastRow="0" w:firstColumn="0" w:lastColumn="0" w:oddVBand="0" w:evenVBand="0" w:oddHBand="1" w:evenHBand="0" w:firstRowFirstColumn="0" w:firstRowLastColumn="0" w:lastRowFirstColumn="0" w:lastRowLastColumn="0"/>
+              <w:rPr>
+                <w:rFonts w:ascii="Times" w:eastAsia="Times New Roman" w:hAnsi="Times" w:cs="Times New Roman"/>
+                <w:color w:val="000000"/>
+                <w:kern w:val="0"/>
+                <w:sz w:val="20"/>
+                <w:szCs w:val="20"/>
+                <w:lang w:eastAsia="zh-CN"/>
+              </w:rPr>
+            </w:pPr>
+            <w:r>
+              <w:rPr>
+                <w:rFonts w:ascii="Times" w:eastAsia="Times New Roman" w:hAnsi="Times" w:cs="Times New Roman"/>
+                <w:color w:val="000000"/>
+                <w:kern w:val="0"/>
+                <w:sz w:val="20"/>
+                <w:szCs w:val="20"/>
+                <w:lang w:eastAsia="zh-CN"/>
+              </w:rPr>
+              <w:t>Jan 26, 2017</w:t>
+            </w:r>
+          </w:p>
+        </w:tc>
+        <w:tc>
+          <w:tcPr>
+            <w:tcW w:w="0" w:type="auto"/>
+          </w:tcPr>
+          <w:p>
+            <w:pPr>
+              <w:widowControl/>
+              <w:jc w:val="left"/>
+              <w:cnfStyle w:val="000000100000" w:firstRow="0" w:lastRow="0" w:firstColumn="0" w:lastColumn="0" w:oddVBand="0" w:evenVBand="0" w:oddHBand="1" w:evenHBand="0" w:firstRowFirstColumn="0" w:firstRowLastColumn="0" w:lastRowFirstColumn="0" w:lastRowLastColumn="0"/>
+              <w:rPr>
+                <w:rFonts w:ascii="Times" w:eastAsia="Times New Roman" w:hAnsi="Times" w:cs="Times New Roman"/>
+                <w:color w:val="000000"/>
+                <w:kern w:val="0"/>
+                <w:sz w:val="20"/>
+                <w:szCs w:val="20"/>
+                <w:lang w:eastAsia="zh-CN"/>
+              </w:rPr>
+            </w:pPr>
+          </w:p>
+        </w:tc>
+        <w:tc>
+          <w:tcPr>
+            <w:tcW w:w="0" w:type="auto"/>
+          </w:tcPr>
+          <w:p>
+            <w:pPr>
+              <w:widowControl/>
+              <w:jc w:val="left"/>
+              <w:cnfStyle w:val="000000100000" w:firstRow="0" w:lastRow="0" w:firstColumn="0" w:lastColumn="0" w:oddVBand="0" w:evenVBand="0" w:oddHBand="1" w:evenHBand="0" w:firstRowFirstColumn="0" w:firstRowLastColumn="0" w:lastRowFirstColumn="0" w:lastRowLastColumn="0"/>
+              <w:rPr>
+                <w:rFonts w:ascii="Times" w:eastAsia="Times New Roman" w:hAnsi="Times" w:cs="Times New Roman"/>
+                <w:color w:val="000000"/>
+                <w:kern w:val="0"/>
+                <w:sz w:val="20"/>
+                <w:szCs w:val="20"/>
+                <w:lang w:eastAsia="zh-CN"/>
+              </w:rPr>
+            </w:pPr>
+          </w:p>
+        </w:tc>
+        <w:tc>
+          <w:tcPr>
+            <w:tcW w:w="0" w:type="auto"/>
+          </w:tcPr>
+          <w:p>
+            <w:pPr>
+              <w:widowControl/>
+              <w:jc w:val="left"/>
+              <w:cnfStyle w:val="000000100000" w:firstRow="0" w:lastRow="0" w:firstColumn="0" w:lastColumn="0" w:oddVBand="0" w:evenVBand="0" w:oddHBand="1" w:evenHBand="0" w:firstRowFirstColumn="0" w:firstRowLastColumn="0" w:lastRowFirstColumn="0" w:lastRowLastColumn="0"/>
+              <w:rPr>
+                <w:rFonts w:ascii="Times" w:eastAsia="Times New Roman" w:hAnsi="Times" w:cs="Times New Roman"/>
+                <w:color w:val="000000"/>
+                <w:kern w:val="0"/>
+                <w:sz w:val="20"/>
+                <w:szCs w:val="20"/>
+                <w:lang w:eastAsia="zh-CN"/>
+              </w:rPr>
+            </w:pPr>
+            <w:r>
+              <w:rPr>
+                <w:rFonts w:ascii="Times" w:eastAsia="Times New Roman" w:hAnsi="Times" w:cs="Times New Roman"/>
+                <w:color w:val="000000"/>
+                <w:kern w:val="0"/>
+                <w:sz w:val="20"/>
+                <w:szCs w:val="20"/>
+                <w:lang w:eastAsia="zh-CN"/>
+              </w:rPr>
+              <w:t>Sheng Zhang</w:t>
+            </w:r>
+          </w:p>
+          <w:p>
+            <w:pPr>
+              <w:widowControl/>
+              <w:jc w:val="left"/>
+              <w:cnfStyle w:val="000000100000" w:firstRow="0" w:lastRow="0" w:firstColumn="0" w:lastColumn="0" w:oddVBand="0" w:evenVBand="0" w:oddHBand="1" w:evenHBand="0" w:firstRowFirstColumn="0" w:firstRowLastColumn="0" w:lastRowFirstColumn="0" w:lastRowLastColumn="0"/>
+              <w:rPr>
+                <w:rFonts w:ascii="Times" w:eastAsia="Times New Roman" w:hAnsi="Times" w:cs="Times New Roman"/>
+                <w:color w:val="000000"/>
+                <w:kern w:val="0"/>
+                <w:sz w:val="20"/>
+                <w:szCs w:val="20"/>
+                <w:lang w:eastAsia="zh-CN"/>
+              </w:rPr>
+            </w:pPr>
           </w:p>
         </w:tc>
         <w:tc>
@@ -4209,37 +4215,6 @@
                 <w:szCs w:val="20"/>
                 <w:lang w:eastAsia="zh-CN"/>
               </w:rPr>
-              <w:t>6</w:t>
-            </w:r>
-          </w:p>
-        </w:tc>
-        <w:tc>
-          <w:tcPr>
-            <w:tcW w:w="0" w:type="auto"/>
-          </w:tcPr>
-          <w:p>
-            <w:pPr>
-              <w:widowControl/>
-              <w:jc w:val="left"/>
-              <w:cnfStyle w:val="000000000000" w:firstRow="0" w:lastRow="0" w:firstColumn="0" w:lastColumn="0" w:oddVBand="0" w:evenVBand="0" w:oddHBand="0" w:evenHBand="0" w:firstRowFirstColumn="0" w:firstRowLastColumn="0" w:lastRowFirstColumn="0" w:lastRowLastColumn="0"/>
-              <w:rPr>
-                <w:rFonts w:ascii="Times" w:eastAsia="Times New Roman" w:hAnsi="Times" w:cs="Times New Roman"/>
-                <w:color w:val="000000"/>
-                <w:kern w:val="0"/>
-                <w:sz w:val="20"/>
-                <w:szCs w:val="20"/>
-                <w:lang w:eastAsia="zh-CN"/>
-              </w:rPr>
-            </w:pPr>
-            <w:r>
-              <w:rPr>
-                <w:rFonts w:ascii="Times" w:eastAsia="Times New Roman" w:hAnsi="Times" w:cs="Times New Roman"/>
-                <w:color w:val="000000"/>
-                <w:kern w:val="0"/>
-                <w:sz w:val="20"/>
-                <w:szCs w:val="20"/>
-                <w:lang w:eastAsia="zh-CN"/>
-              </w:rPr>
               <w:t>7</w:t>
             </w:r>
           </w:p>
@@ -4271,38 +4246,80 @@
                 <w:szCs w:val="20"/>
                 <w:lang w:eastAsia="zh-CN"/>
               </w:rPr>
-              <w:t xml:space="preserve">Implement patrol algorithm </w:t>
-            </w:r>
-          </w:p>
-        </w:tc>
-        <w:tc>
-          <w:tcPr>
-            <w:tcW w:w="0" w:type="auto"/>
-          </w:tcPr>
-          <w:p>
-            <w:pPr>
-              <w:widowControl/>
-              <w:jc w:val="left"/>
-              <w:cnfStyle w:val="000000000000" w:firstRow="0" w:lastRow="0" w:firstColumn="0" w:lastColumn="0" w:oddVBand="0" w:evenVBand="0" w:oddHBand="0" w:evenHBand="0" w:firstRowFirstColumn="0" w:firstRowLastColumn="0" w:lastRowFirstColumn="0" w:lastRowLastColumn="0"/>
-              <w:rPr>
-                <w:rFonts w:ascii="Times" w:eastAsia="Times New Roman" w:hAnsi="Times" w:cs="Times New Roman"/>
-                <w:color w:val="000000"/>
-                <w:kern w:val="0"/>
-                <w:sz w:val="20"/>
-                <w:szCs w:val="20"/>
-                <w:lang w:eastAsia="zh-CN"/>
-              </w:rPr>
-            </w:pPr>
-            <w:r>
-              <w:rPr>
-                <w:rFonts w:ascii="Times" w:eastAsia="Times New Roman" w:hAnsi="Times" w:cs="Times New Roman"/>
-                <w:color w:val="000000"/>
-                <w:kern w:val="0"/>
-                <w:sz w:val="20"/>
-                <w:szCs w:val="20"/>
-                <w:lang w:eastAsia="zh-CN"/>
-              </w:rPr>
-              <w:t>Jan 26, 2017</w:t>
+              <w:t>7</w:t>
+            </w:r>
+          </w:p>
+        </w:tc>
+        <w:tc>
+          <w:tcPr>
+            <w:tcW w:w="0" w:type="auto"/>
+          </w:tcPr>
+          <w:p>
+            <w:pPr>
+              <w:widowControl/>
+              <w:jc w:val="left"/>
+              <w:cnfStyle w:val="000000000000" w:firstRow="0" w:lastRow="0" w:firstColumn="0" w:lastColumn="0" w:oddVBand="0" w:evenVBand="0" w:oddHBand="0" w:evenHBand="0" w:firstRowFirstColumn="0" w:firstRowLastColumn="0" w:lastRowFirstColumn="0" w:lastRowLastColumn="0"/>
+              <w:rPr>
+                <w:rFonts w:ascii="Times" w:eastAsia="Times New Roman" w:hAnsi="Times" w:cs="Times New Roman"/>
+                <w:color w:val="000000"/>
+                <w:kern w:val="0"/>
+                <w:sz w:val="20"/>
+                <w:szCs w:val="20"/>
+                <w:lang w:eastAsia="zh-CN"/>
+              </w:rPr>
+            </w:pPr>
+            <w:r>
+              <w:rPr>
+                <w:rFonts w:ascii="Times" w:eastAsia="Times New Roman" w:hAnsi="Times" w:cs="Times New Roman"/>
+                <w:color w:val="000000"/>
+                <w:kern w:val="0"/>
+                <w:sz w:val="20"/>
+                <w:szCs w:val="20"/>
+                <w:lang w:eastAsia="zh-CN"/>
+              </w:rPr>
+              <w:t>Run the algorithm step by step</w:t>
+            </w:r>
+          </w:p>
+        </w:tc>
+        <w:tc>
+          <w:tcPr>
+            <w:tcW w:w="0" w:type="auto"/>
+          </w:tcPr>
+          <w:p>
+            <w:pPr>
+              <w:widowControl/>
+              <w:jc w:val="left"/>
+              <w:cnfStyle w:val="000000000000" w:firstRow="0" w:lastRow="0" w:firstColumn="0" w:lastColumn="0" w:oddVBand="0" w:evenVBand="0" w:oddHBand="0" w:evenHBand="0" w:firstRowFirstColumn="0" w:firstRowLastColumn="0" w:lastRowFirstColumn="0" w:lastRowLastColumn="0"/>
+              <w:rPr>
+                <w:rFonts w:ascii="Times" w:eastAsia="Times New Roman" w:hAnsi="Times" w:cs="Times New Roman"/>
+                <w:color w:val="000000"/>
+                <w:kern w:val="0"/>
+                <w:sz w:val="20"/>
+                <w:szCs w:val="20"/>
+                <w:lang w:eastAsia="zh-CN"/>
+              </w:rPr>
+            </w:pPr>
+            <w:r>
+              <w:rPr>
+                <w:rFonts w:ascii="Times" w:eastAsia="Times New Roman" w:hAnsi="Times" w:cs="Times New Roman"/>
+                <w:color w:val="000000"/>
+                <w:kern w:val="0"/>
+                <w:sz w:val="20"/>
+                <w:szCs w:val="20"/>
+                <w:lang w:eastAsia="zh-CN"/>
+              </w:rPr>
+              <w:t xml:space="preserve">Feb </w:t>
+            </w:r>
+            <w:r>
+              <w:rPr>
+                <w:rFonts w:ascii="Times" w:eastAsia="Times New Roman" w:hAnsi="Times" w:cs="Times New Roman"/>
+                <w:color w:val="000000"/>
+                <w:kern w:val="0"/>
+                <w:sz w:val="20"/>
+                <w:szCs w:val="20"/>
+                <w:lang w:eastAsia="zh-CN"/>
+              </w:rPr>
+              <w:t>6, 2017</w:t>
             </w:r>
           </w:p>
         </w:tc>
@@ -4375,21 +4392,6 @@
               </w:rPr>
               <w:t>Sheng Zhang</w:t>
             </w:r>
-          </w:p>
-          <w:p>
-            <w:pPr>
-              <w:widowControl/>
-              <w:jc w:val="left"/>
-              <w:cnfStyle w:val="000000000000" w:firstRow="0" w:lastRow="0" w:firstColumn="0" w:lastColumn="0" w:oddVBand="0" w:evenVBand="0" w:oddHBand="0" w:evenHBand="0" w:firstRowFirstColumn="0" w:firstRowLastColumn="0" w:lastRowFirstColumn="0" w:lastRowLastColumn="0"/>
-              <w:rPr>
-                <w:rFonts w:ascii="Times" w:eastAsia="Times New Roman" w:hAnsi="Times" w:cs="Times New Roman"/>
-                <w:color w:val="000000"/>
-                <w:kern w:val="0"/>
-                <w:sz w:val="20"/>
-                <w:szCs w:val="20"/>
-                <w:lang w:eastAsia="zh-CN"/>
-              </w:rPr>
-            </w:pPr>
           </w:p>
         </w:tc>
         <w:tc>
@@ -4467,6 +4469,37 @@
                 <w:szCs w:val="20"/>
                 <w:lang w:eastAsia="zh-CN"/>
               </w:rPr>
+              <w:t>8</w:t>
+            </w:r>
+          </w:p>
+        </w:tc>
+        <w:tc>
+          <w:tcPr>
+            <w:tcW w:w="0" w:type="auto"/>
+          </w:tcPr>
+          <w:p>
+            <w:pPr>
+              <w:widowControl/>
+              <w:jc w:val="left"/>
+              <w:cnfStyle w:val="000000100000" w:firstRow="0" w:lastRow="0" w:firstColumn="0" w:lastColumn="0" w:oddVBand="0" w:evenVBand="0" w:oddHBand="1" w:evenHBand="0" w:firstRowFirstColumn="0" w:firstRowLastColumn="0" w:lastRowFirstColumn="0" w:lastRowLastColumn="0"/>
+              <w:rPr>
+                <w:rFonts w:ascii="Times" w:eastAsia="Times New Roman" w:hAnsi="Times" w:cs="Times New Roman"/>
+                <w:color w:val="000000"/>
+                <w:kern w:val="0"/>
+                <w:sz w:val="20"/>
+                <w:szCs w:val="20"/>
+                <w:lang w:eastAsia="zh-CN"/>
+              </w:rPr>
+            </w:pPr>
+            <w:r>
+              <w:rPr>
+                <w:rFonts w:ascii="Times" w:eastAsia="Times New Roman" w:hAnsi="Times" w:cs="Times New Roman"/>
+                <w:color w:val="000000"/>
+                <w:kern w:val="0"/>
+                <w:sz w:val="20"/>
+                <w:szCs w:val="20"/>
+                <w:lang w:eastAsia="zh-CN"/>
+              </w:rPr>
               <w:t>7</w:t>
             </w:r>
           </w:p>
@@ -4498,80 +4531,38 @@
                 <w:szCs w:val="20"/>
                 <w:lang w:eastAsia="zh-CN"/>
               </w:rPr>
-              <w:t>7</w:t>
-            </w:r>
-          </w:p>
-        </w:tc>
-        <w:tc>
-          <w:tcPr>
-            <w:tcW w:w="0" w:type="auto"/>
-          </w:tcPr>
-          <w:p>
-            <w:pPr>
-              <w:widowControl/>
-              <w:jc w:val="left"/>
-              <w:cnfStyle w:val="000000100000" w:firstRow="0" w:lastRow="0" w:firstColumn="0" w:lastColumn="0" w:oddVBand="0" w:evenVBand="0" w:oddHBand="1" w:evenHBand="0" w:firstRowFirstColumn="0" w:firstRowLastColumn="0" w:lastRowFirstColumn="0" w:lastRowLastColumn="0"/>
-              <w:rPr>
-                <w:rFonts w:ascii="Times" w:eastAsia="Times New Roman" w:hAnsi="Times" w:cs="Times New Roman"/>
-                <w:color w:val="000000"/>
-                <w:kern w:val="0"/>
-                <w:sz w:val="20"/>
-                <w:szCs w:val="20"/>
-                <w:lang w:eastAsia="zh-CN"/>
-              </w:rPr>
-            </w:pPr>
-            <w:r>
-              <w:rPr>
-                <w:rFonts w:ascii="Times" w:eastAsia="Times New Roman" w:hAnsi="Times" w:cs="Times New Roman"/>
-                <w:color w:val="000000"/>
-                <w:kern w:val="0"/>
-                <w:sz w:val="20"/>
-                <w:szCs w:val="20"/>
-                <w:lang w:eastAsia="zh-CN"/>
-              </w:rPr>
-              <w:t>Run the algorithm step by step</w:t>
-            </w:r>
-          </w:p>
-        </w:tc>
-        <w:tc>
-          <w:tcPr>
-            <w:tcW w:w="0" w:type="auto"/>
-          </w:tcPr>
-          <w:p>
-            <w:pPr>
-              <w:widowControl/>
-              <w:jc w:val="left"/>
-              <w:cnfStyle w:val="000000100000" w:firstRow="0" w:lastRow="0" w:firstColumn="0" w:lastColumn="0" w:oddVBand="0" w:evenVBand="0" w:oddHBand="1" w:evenHBand="0" w:firstRowFirstColumn="0" w:firstRowLastColumn="0" w:lastRowFirstColumn="0" w:lastRowLastColumn="0"/>
-              <w:rPr>
-                <w:rFonts w:ascii="Times" w:eastAsia="Times New Roman" w:hAnsi="Times" w:cs="Times New Roman"/>
-                <w:color w:val="000000"/>
-                <w:kern w:val="0"/>
-                <w:sz w:val="20"/>
-                <w:szCs w:val="20"/>
-                <w:lang w:eastAsia="zh-CN"/>
-              </w:rPr>
-            </w:pPr>
-            <w:r>
-              <w:rPr>
-                <w:rFonts w:ascii="Times" w:eastAsia="Times New Roman" w:hAnsi="Times" w:cs="Times New Roman"/>
-                <w:color w:val="000000"/>
-                <w:kern w:val="0"/>
-                <w:sz w:val="20"/>
-                <w:szCs w:val="20"/>
-                <w:lang w:eastAsia="zh-CN"/>
-              </w:rPr>
-              <w:t xml:space="preserve">Feb </w:t>
-            </w:r>
-            <w:r>
-              <w:rPr>
-                <w:rFonts w:ascii="Times" w:eastAsia="Times New Roman" w:hAnsi="Times" w:cs="Times New Roman"/>
-                <w:color w:val="000000"/>
-                <w:kern w:val="0"/>
-                <w:sz w:val="20"/>
-                <w:szCs w:val="20"/>
-                <w:lang w:eastAsia="zh-CN"/>
-              </w:rPr>
-              <w:t>6, 2017</w:t>
+              <w:t>Run the algorithm for a fixed number of steps</w:t>
+            </w:r>
+          </w:p>
+        </w:tc>
+        <w:tc>
+          <w:tcPr>
+            <w:tcW w:w="0" w:type="auto"/>
+          </w:tcPr>
+          <w:p>
+            <w:pPr>
+              <w:widowControl/>
+              <w:jc w:val="left"/>
+              <w:cnfStyle w:val="000000100000" w:firstRow="0" w:lastRow="0" w:firstColumn="0" w:lastColumn="0" w:oddVBand="0" w:evenVBand="0" w:oddHBand="1" w:evenHBand="0" w:firstRowFirstColumn="0" w:firstRowLastColumn="0" w:lastRowFirstColumn="0" w:lastRowLastColumn="0"/>
+              <w:rPr>
+                <w:rFonts w:ascii="Times" w:eastAsia="Times New Roman" w:hAnsi="Times" w:cs="Times New Roman"/>
+                <w:color w:val="000000"/>
+                <w:kern w:val="0"/>
+                <w:sz w:val="20"/>
+                <w:szCs w:val="20"/>
+                <w:lang w:eastAsia="zh-CN"/>
+              </w:rPr>
+            </w:pPr>
+            <w:r>
+              <w:rPr>
+                <w:rFonts w:ascii="Times" w:eastAsia="Times New Roman" w:hAnsi="Times" w:cs="Times New Roman"/>
+                <w:color w:val="000000"/>
+                <w:kern w:val="0"/>
+                <w:sz w:val="20"/>
+                <w:szCs w:val="20"/>
+                <w:lang w:eastAsia="zh-CN"/>
+              </w:rPr>
+              <w:t>Feb 6, 2017</w:t>
             </w:r>
           </w:p>
         </w:tc>
@@ -4709,18 +4700,7 @@
                 <w:szCs w:val="20"/>
                 <w:lang w:eastAsia="zh-CN"/>
               </w:rPr>
-              <w:t>1</w:t>
-            </w:r>
-            <w:r>
-              <w:rPr>
-                <w:rFonts w:ascii="Times" w:eastAsia="Times New Roman" w:hAnsi="Times" w:cs="Times New Roman"/>
-                <w:color w:val="000000"/>
-                <w:kern w:val="0"/>
-                <w:sz w:val="20"/>
-                <w:szCs w:val="20"/>
-                <w:lang w:eastAsia="zh-CN"/>
-              </w:rPr>
-              <w:t>8</w:t>
+              <w:t>19</w:t>
             </w:r>
           </w:p>
         </w:tc>
@@ -4782,109 +4762,120 @@
                 <w:szCs w:val="20"/>
                 <w:lang w:eastAsia="zh-CN"/>
               </w:rPr>
-              <w:t>Run the algorithm for a fixed number of steps</w:t>
-            </w:r>
-          </w:p>
-        </w:tc>
-        <w:tc>
-          <w:tcPr>
-            <w:tcW w:w="0" w:type="auto"/>
-          </w:tcPr>
-          <w:p>
-            <w:pPr>
-              <w:widowControl/>
-              <w:jc w:val="left"/>
-              <w:cnfStyle w:val="000000000000" w:firstRow="0" w:lastRow="0" w:firstColumn="0" w:lastColumn="0" w:oddVBand="0" w:evenVBand="0" w:oddHBand="0" w:evenHBand="0" w:firstRowFirstColumn="0" w:firstRowLastColumn="0" w:lastRowFirstColumn="0" w:lastRowLastColumn="0"/>
-              <w:rPr>
-                <w:rFonts w:ascii="Times" w:eastAsia="Times New Roman" w:hAnsi="Times" w:cs="Times New Roman"/>
-                <w:color w:val="000000"/>
-                <w:kern w:val="0"/>
-                <w:sz w:val="20"/>
-                <w:szCs w:val="20"/>
-                <w:lang w:eastAsia="zh-CN"/>
-              </w:rPr>
-            </w:pPr>
-            <w:r>
-              <w:rPr>
-                <w:rFonts w:ascii="Times" w:eastAsia="Times New Roman" w:hAnsi="Times" w:cs="Times New Roman"/>
-                <w:color w:val="000000"/>
-                <w:kern w:val="0"/>
-                <w:sz w:val="20"/>
-                <w:szCs w:val="20"/>
-                <w:lang w:eastAsia="zh-CN"/>
-              </w:rPr>
-              <w:t>Feb 6, 2017</w:t>
-            </w:r>
-          </w:p>
-        </w:tc>
-        <w:tc>
-          <w:tcPr>
-            <w:tcW w:w="0" w:type="auto"/>
-          </w:tcPr>
-          <w:p>
-            <w:pPr>
-              <w:widowControl/>
-              <w:jc w:val="left"/>
-              <w:cnfStyle w:val="000000000000" w:firstRow="0" w:lastRow="0" w:firstColumn="0" w:lastColumn="0" w:oddVBand="0" w:evenVBand="0" w:oddHBand="0" w:evenHBand="0" w:firstRowFirstColumn="0" w:firstRowLastColumn="0" w:lastRowFirstColumn="0" w:lastRowLastColumn="0"/>
-              <w:rPr>
-                <w:rFonts w:ascii="Times" w:eastAsia="Times New Roman" w:hAnsi="Times" w:cs="Times New Roman"/>
-                <w:color w:val="000000"/>
-                <w:kern w:val="0"/>
-                <w:sz w:val="20"/>
-                <w:szCs w:val="20"/>
-                <w:lang w:eastAsia="zh-CN"/>
-              </w:rPr>
-            </w:pPr>
-          </w:p>
-        </w:tc>
-        <w:tc>
-          <w:tcPr>
-            <w:tcW w:w="0" w:type="auto"/>
-          </w:tcPr>
-          <w:p>
-            <w:pPr>
-              <w:widowControl/>
-              <w:jc w:val="left"/>
-              <w:cnfStyle w:val="000000000000" w:firstRow="0" w:lastRow="0" w:firstColumn="0" w:lastColumn="0" w:oddVBand="0" w:evenVBand="0" w:oddHBand="0" w:evenHBand="0" w:firstRowFirstColumn="0" w:firstRowLastColumn="0" w:lastRowFirstColumn="0" w:lastRowLastColumn="0"/>
-              <w:rPr>
-                <w:rFonts w:ascii="Times" w:eastAsia="Times New Roman" w:hAnsi="Times" w:cs="Times New Roman"/>
-                <w:color w:val="000000"/>
-                <w:kern w:val="0"/>
-                <w:sz w:val="20"/>
-                <w:szCs w:val="20"/>
-                <w:lang w:eastAsia="zh-CN"/>
-              </w:rPr>
-            </w:pPr>
-          </w:p>
-        </w:tc>
-        <w:tc>
-          <w:tcPr>
-            <w:tcW w:w="0" w:type="auto"/>
-          </w:tcPr>
-          <w:p>
-            <w:pPr>
-              <w:widowControl/>
-              <w:jc w:val="left"/>
-              <w:cnfStyle w:val="000000000000" w:firstRow="0" w:lastRow="0" w:firstColumn="0" w:lastColumn="0" w:oddVBand="0" w:evenVBand="0" w:oddHBand="0" w:evenHBand="0" w:firstRowFirstColumn="0" w:firstRowLastColumn="0" w:lastRowFirstColumn="0" w:lastRowLastColumn="0"/>
-              <w:rPr>
-                <w:rFonts w:ascii="Times" w:eastAsia="Times New Roman" w:hAnsi="Times" w:cs="Times New Roman"/>
-                <w:color w:val="000000"/>
-                <w:kern w:val="0"/>
-                <w:sz w:val="20"/>
-                <w:szCs w:val="20"/>
-                <w:lang w:eastAsia="zh-CN"/>
-              </w:rPr>
-            </w:pPr>
-            <w:r>
-              <w:rPr>
-                <w:rFonts w:ascii="Times" w:eastAsia="Times New Roman" w:hAnsi="Times" w:cs="Times New Roman"/>
-                <w:color w:val="000000"/>
-                <w:kern w:val="0"/>
-                <w:sz w:val="20"/>
-                <w:szCs w:val="20"/>
-                <w:lang w:eastAsia="zh-CN"/>
-              </w:rPr>
-              <w:t>Sheng Zhang</w:t>
+              <w:t>Develop GUI to show the status of each step execution of the algorithm</w:t>
+            </w:r>
+          </w:p>
+        </w:tc>
+        <w:tc>
+          <w:tcPr>
+            <w:tcW w:w="0" w:type="auto"/>
+          </w:tcPr>
+          <w:p>
+            <w:pPr>
+              <w:widowControl/>
+              <w:jc w:val="left"/>
+              <w:cnfStyle w:val="000000000000" w:firstRow="0" w:lastRow="0" w:firstColumn="0" w:lastColumn="0" w:oddVBand="0" w:evenVBand="0" w:oddHBand="0" w:evenHBand="0" w:firstRowFirstColumn="0" w:firstRowLastColumn="0" w:lastRowFirstColumn="0" w:lastRowLastColumn="0"/>
+              <w:rPr>
+                <w:rFonts w:ascii="Times" w:eastAsia="Times New Roman" w:hAnsi="Times" w:cs="Times New Roman"/>
+                <w:color w:val="000000"/>
+                <w:kern w:val="0"/>
+                <w:sz w:val="20"/>
+                <w:szCs w:val="20"/>
+                <w:lang w:eastAsia="zh-CN"/>
+              </w:rPr>
+            </w:pPr>
+            <w:r>
+              <w:rPr>
+                <w:rFonts w:ascii="Times" w:eastAsia="Times New Roman" w:hAnsi="Times" w:cs="Times New Roman"/>
+                <w:color w:val="000000"/>
+                <w:kern w:val="0"/>
+                <w:sz w:val="20"/>
+                <w:szCs w:val="20"/>
+                <w:lang w:eastAsia="zh-CN"/>
+              </w:rPr>
+              <w:t xml:space="preserve">Feb </w:t>
+            </w:r>
+            <w:r>
+              <w:rPr>
+                <w:rFonts w:ascii="Times" w:eastAsia="Times New Roman" w:hAnsi="Times" w:cs="Times New Roman"/>
+                <w:color w:val="000000"/>
+                <w:kern w:val="0"/>
+                <w:sz w:val="20"/>
+                <w:szCs w:val="20"/>
+                <w:lang w:eastAsia="zh-CN"/>
+              </w:rPr>
+              <w:t>6, 2017</w:t>
+            </w:r>
+          </w:p>
+        </w:tc>
+        <w:tc>
+          <w:tcPr>
+            <w:tcW w:w="0" w:type="auto"/>
+          </w:tcPr>
+          <w:p>
+            <w:pPr>
+              <w:widowControl/>
+              <w:jc w:val="left"/>
+              <w:cnfStyle w:val="000000000000" w:firstRow="0" w:lastRow="0" w:firstColumn="0" w:lastColumn="0" w:oddVBand="0" w:evenVBand="0" w:oddHBand="0" w:evenHBand="0" w:firstRowFirstColumn="0" w:firstRowLastColumn="0" w:lastRowFirstColumn="0" w:lastRowLastColumn="0"/>
+              <w:rPr>
+                <w:rFonts w:ascii="Times" w:eastAsia="Times New Roman" w:hAnsi="Times" w:cs="Times New Roman"/>
+                <w:color w:val="000000"/>
+                <w:kern w:val="0"/>
+                <w:sz w:val="20"/>
+                <w:szCs w:val="20"/>
+                <w:lang w:eastAsia="zh-CN"/>
+              </w:rPr>
+            </w:pPr>
+          </w:p>
+        </w:tc>
+        <w:tc>
+          <w:tcPr>
+            <w:tcW w:w="0" w:type="auto"/>
+          </w:tcPr>
+          <w:p>
+            <w:pPr>
+              <w:widowControl/>
+              <w:jc w:val="left"/>
+              <w:cnfStyle w:val="000000000000" w:firstRow="0" w:lastRow="0" w:firstColumn="0" w:lastColumn="0" w:oddVBand="0" w:evenVBand="0" w:oddHBand="0" w:evenHBand="0" w:firstRowFirstColumn="0" w:firstRowLastColumn="0" w:lastRowFirstColumn="0" w:lastRowLastColumn="0"/>
+              <w:rPr>
+                <w:rFonts w:ascii="Times" w:eastAsia="Times New Roman" w:hAnsi="Times" w:cs="Times New Roman"/>
+                <w:color w:val="000000"/>
+                <w:kern w:val="0"/>
+                <w:sz w:val="20"/>
+                <w:szCs w:val="20"/>
+                <w:lang w:eastAsia="zh-CN"/>
+              </w:rPr>
+            </w:pPr>
+          </w:p>
+        </w:tc>
+        <w:tc>
+          <w:tcPr>
+            <w:tcW w:w="0" w:type="auto"/>
+          </w:tcPr>
+          <w:p>
+            <w:pPr>
+              <w:widowControl/>
+              <w:jc w:val="left"/>
+              <w:cnfStyle w:val="000000000000" w:firstRow="0" w:lastRow="0" w:firstColumn="0" w:lastColumn="0" w:oddVBand="0" w:evenVBand="0" w:oddHBand="0" w:evenHBand="0" w:firstRowFirstColumn="0" w:firstRowLastColumn="0" w:lastRowFirstColumn="0" w:lastRowLastColumn="0"/>
+              <w:rPr>
+                <w:rFonts w:ascii="Times" w:eastAsia="Times New Roman" w:hAnsi="Times" w:cs="Times New Roman"/>
+                <w:color w:val="000000"/>
+                <w:kern w:val="0"/>
+                <w:sz w:val="20"/>
+                <w:szCs w:val="20"/>
+                <w:lang w:eastAsia="zh-CN"/>
+              </w:rPr>
+            </w:pPr>
+            <w:r>
+              <w:rPr>
+                <w:rFonts w:ascii="Times" w:eastAsia="Times New Roman" w:hAnsi="Times" w:cs="Times New Roman"/>
+                <w:color w:val="000000"/>
+                <w:kern w:val="0"/>
+                <w:sz w:val="20"/>
+                <w:szCs w:val="20"/>
+                <w:lang w:eastAsia="zh-CN"/>
+              </w:rPr>
+              <w:t>Yifan</w:t>
             </w:r>
           </w:p>
         </w:tc>
@@ -4952,7 +4943,18 @@
                 <w:szCs w:val="20"/>
                 <w:lang w:eastAsia="zh-CN"/>
               </w:rPr>
-              <w:t>19</w:t>
+              <w:t>2</w:t>
+            </w:r>
+            <w:r>
+              <w:rPr>
+                <w:rFonts w:ascii="Times" w:eastAsia="Times New Roman" w:hAnsi="Times" w:cs="Times New Roman"/>
+                <w:color w:val="000000"/>
+                <w:kern w:val="0"/>
+                <w:sz w:val="20"/>
+                <w:szCs w:val="20"/>
+                <w:lang w:eastAsia="zh-CN"/>
+              </w:rPr>
+              <w:t>0</w:t>
             </w:r>
           </w:p>
         </w:tc>
@@ -5014,49 +5016,38 @@
                 <w:szCs w:val="20"/>
                 <w:lang w:eastAsia="zh-CN"/>
               </w:rPr>
-              <w:t>Develop GUI to show the status of each step execution of the algorithm</w:t>
-            </w:r>
-          </w:p>
-        </w:tc>
-        <w:tc>
-          <w:tcPr>
-            <w:tcW w:w="0" w:type="auto"/>
-          </w:tcPr>
-          <w:p>
-            <w:pPr>
-              <w:widowControl/>
-              <w:jc w:val="left"/>
-              <w:cnfStyle w:val="000000100000" w:firstRow="0" w:lastRow="0" w:firstColumn="0" w:lastColumn="0" w:oddVBand="0" w:evenVBand="0" w:oddHBand="1" w:evenHBand="0" w:firstRowFirstColumn="0" w:firstRowLastColumn="0" w:lastRowFirstColumn="0" w:lastRowLastColumn="0"/>
-              <w:rPr>
-                <w:rFonts w:ascii="Times" w:eastAsia="Times New Roman" w:hAnsi="Times" w:cs="Times New Roman"/>
-                <w:color w:val="000000"/>
-                <w:kern w:val="0"/>
-                <w:sz w:val="20"/>
-                <w:szCs w:val="20"/>
-                <w:lang w:eastAsia="zh-CN"/>
-              </w:rPr>
-            </w:pPr>
-            <w:r>
-              <w:rPr>
-                <w:rFonts w:ascii="Times" w:eastAsia="Times New Roman" w:hAnsi="Times" w:cs="Times New Roman"/>
-                <w:color w:val="000000"/>
-                <w:kern w:val="0"/>
-                <w:sz w:val="20"/>
-                <w:szCs w:val="20"/>
-                <w:lang w:eastAsia="zh-CN"/>
-              </w:rPr>
-              <w:t xml:space="preserve">Feb </w:t>
-            </w:r>
-            <w:r>
-              <w:rPr>
-                <w:rFonts w:ascii="Times" w:eastAsia="Times New Roman" w:hAnsi="Times" w:cs="Times New Roman"/>
-                <w:color w:val="000000"/>
-                <w:kern w:val="0"/>
-                <w:sz w:val="20"/>
-                <w:szCs w:val="20"/>
-                <w:lang w:eastAsia="zh-CN"/>
-              </w:rPr>
-              <w:t>6, 2017</w:t>
+              <w:t>Develop the GUI portion of block view to show the status of a fixed steps execution of the algorithm</w:t>
+            </w:r>
+          </w:p>
+        </w:tc>
+        <w:tc>
+          <w:tcPr>
+            <w:tcW w:w="0" w:type="auto"/>
+          </w:tcPr>
+          <w:p>
+            <w:pPr>
+              <w:widowControl/>
+              <w:jc w:val="left"/>
+              <w:cnfStyle w:val="000000100000" w:firstRow="0" w:lastRow="0" w:firstColumn="0" w:lastColumn="0" w:oddVBand="0" w:evenVBand="0" w:oddHBand="1" w:evenHBand="0" w:firstRowFirstColumn="0" w:firstRowLastColumn="0" w:lastRowFirstColumn="0" w:lastRowLastColumn="0"/>
+              <w:rPr>
+                <w:rFonts w:ascii="Times" w:eastAsia="Times New Roman" w:hAnsi="Times" w:cs="Times New Roman"/>
+                <w:color w:val="000000"/>
+                <w:kern w:val="0"/>
+                <w:sz w:val="20"/>
+                <w:szCs w:val="20"/>
+                <w:lang w:eastAsia="zh-CN"/>
+              </w:rPr>
+            </w:pPr>
+            <w:r>
+              <w:rPr>
+                <w:rFonts w:ascii="Times" w:eastAsia="Times New Roman" w:hAnsi="Times" w:cs="Times New Roman"/>
+                <w:color w:val="000000"/>
+                <w:kern w:val="0"/>
+                <w:sz w:val="20"/>
+                <w:szCs w:val="20"/>
+                <w:lang w:eastAsia="zh-CN"/>
+              </w:rPr>
+              <w:t>Feb 6, 2017</w:t>
             </w:r>
           </w:p>
         </w:tc>
@@ -5205,7 +5196,7 @@
                 <w:szCs w:val="20"/>
                 <w:lang w:eastAsia="zh-CN"/>
               </w:rPr>
-              <w:t>0</w:t>
+              <w:t>1</w:t>
             </w:r>
           </w:p>
         </w:tc>
@@ -5267,38 +5258,49 @@
                 <w:szCs w:val="20"/>
                 <w:lang w:eastAsia="zh-CN"/>
               </w:rPr>
-              <w:t>Develop the GUI portion of block view to show the status of a fixed steps execution of the algorithm</w:t>
-            </w:r>
-          </w:p>
-        </w:tc>
-        <w:tc>
-          <w:tcPr>
-            <w:tcW w:w="0" w:type="auto"/>
-          </w:tcPr>
-          <w:p>
-            <w:pPr>
-              <w:widowControl/>
-              <w:jc w:val="left"/>
-              <w:cnfStyle w:val="000000000000" w:firstRow="0" w:lastRow="0" w:firstColumn="0" w:lastColumn="0" w:oddVBand="0" w:evenVBand="0" w:oddHBand="0" w:evenHBand="0" w:firstRowFirstColumn="0" w:firstRowLastColumn="0" w:lastRowFirstColumn="0" w:lastRowLastColumn="0"/>
-              <w:rPr>
-                <w:rFonts w:ascii="Times" w:eastAsia="Times New Roman" w:hAnsi="Times" w:cs="Times New Roman"/>
-                <w:color w:val="000000"/>
-                <w:kern w:val="0"/>
-                <w:sz w:val="20"/>
-                <w:szCs w:val="20"/>
-                <w:lang w:eastAsia="zh-CN"/>
-              </w:rPr>
-            </w:pPr>
-            <w:r>
-              <w:rPr>
-                <w:rFonts w:ascii="Times" w:eastAsia="Times New Roman" w:hAnsi="Times" w:cs="Times New Roman"/>
-                <w:color w:val="000000"/>
-                <w:kern w:val="0"/>
-                <w:sz w:val="20"/>
-                <w:szCs w:val="20"/>
-                <w:lang w:eastAsia="zh-CN"/>
-              </w:rPr>
-              <w:t>Feb 6, 2017</w:t>
+              <w:t xml:space="preserve">Develop the GUI portion of block view provide options for user to choose run the algorithm step by step or </w:t>
+            </w:r>
+            <w:r>
+              <w:rPr>
+                <w:rFonts w:ascii="Times" w:eastAsia="Times New Roman" w:hAnsi="Times" w:cs="Times New Roman"/>
+                <w:color w:val="000000"/>
+                <w:kern w:val="0"/>
+                <w:sz w:val="20"/>
+                <w:szCs w:val="20"/>
+                <w:lang w:eastAsia="zh-CN"/>
+              </w:rPr>
+              <w:t>execute the algorithm for a fixed number of times/steps</w:t>
+            </w:r>
+          </w:p>
+        </w:tc>
+        <w:tc>
+          <w:tcPr>
+            <w:tcW w:w="0" w:type="auto"/>
+          </w:tcPr>
+          <w:p>
+            <w:pPr>
+              <w:widowControl/>
+              <w:jc w:val="left"/>
+              <w:cnfStyle w:val="000000000000" w:firstRow="0" w:lastRow="0" w:firstColumn="0" w:lastColumn="0" w:oddVBand="0" w:evenVBand="0" w:oddHBand="0" w:evenHBand="0" w:firstRowFirstColumn="0" w:firstRowLastColumn="0" w:lastRowFirstColumn="0" w:lastRowLastColumn="0"/>
+              <w:rPr>
+                <w:rFonts w:ascii="Times" w:eastAsia="Times New Roman" w:hAnsi="Times" w:cs="Times New Roman"/>
+                <w:color w:val="000000"/>
+                <w:kern w:val="0"/>
+                <w:sz w:val="20"/>
+                <w:szCs w:val="20"/>
+                <w:lang w:eastAsia="zh-CN"/>
+              </w:rPr>
+            </w:pPr>
+            <w:r>
+              <w:rPr>
+                <w:rFonts w:ascii="Times" w:eastAsia="Times New Roman" w:hAnsi="Times" w:cs="Times New Roman"/>
+                <w:color w:val="000000"/>
+                <w:kern w:val="0"/>
+                <w:sz w:val="20"/>
+                <w:szCs w:val="20"/>
+                <w:lang w:eastAsia="zh-CN"/>
+              </w:rPr>
+              <w:t>Jan 26, 2017</w:t>
             </w:r>
           </w:p>
         </w:tc>
@@ -5448,7 +5450,7 @@
                 <w:szCs w:val="20"/>
                 <w:lang w:eastAsia="zh-CN"/>
               </w:rPr>
-              <w:t>1</w:t>
+              <w:t>2</w:t>
             </w:r>
           </w:p>
         </w:tc>
@@ -5510,18 +5512,29 @@
                 <w:szCs w:val="20"/>
                 <w:lang w:eastAsia="zh-CN"/>
               </w:rPr>
-              <w:t xml:space="preserve">Develop the GUI portion of block view provide options for user to choose run the algorithm step by step or </w:t>
-            </w:r>
-            <w:r>
-              <w:rPr>
-                <w:rFonts w:ascii="Times" w:eastAsia="Times New Roman" w:hAnsi="Times" w:cs="Times New Roman"/>
-                <w:color w:val="000000"/>
-                <w:kern w:val="0"/>
-                <w:sz w:val="20"/>
-                <w:szCs w:val="20"/>
-                <w:lang w:eastAsia="zh-CN"/>
-              </w:rPr>
-              <w:t>execute the algorithm for a fixed number of times/steps</w:t>
+              <w:t xml:space="preserve">Develop the GUI portion of </w:t>
+            </w:r>
+            <w:r>
+              <w:rPr>
+                <w:rFonts w:ascii="Times" w:eastAsia="Times New Roman" w:hAnsi="Times" w:cs="Times New Roman"/>
+                <w:color w:val="000000"/>
+                <w:kern w:val="0"/>
+                <w:sz w:val="20"/>
+                <w:szCs w:val="20"/>
+                <w:lang w:eastAsia="zh-CN"/>
+              </w:rPr>
+              <w:t xml:space="preserve">graphical </w:t>
+            </w:r>
+            <w:r>
+              <w:rPr>
+                <w:rFonts w:ascii="Times" w:eastAsia="Times New Roman" w:hAnsi="Times" w:cs="Times New Roman"/>
+                <w:color w:val="000000"/>
+                <w:kern w:val="0"/>
+                <w:sz w:val="20"/>
+                <w:szCs w:val="20"/>
+                <w:lang w:eastAsia="zh-CN"/>
+              </w:rPr>
+              <w:t>view to show the status of a fixed steps execution of the algorithm</w:t>
             </w:r>
           </w:p>
         </w:tc>
@@ -5614,17 +5627,19 @@
                 <w:lang w:eastAsia="zh-CN"/>
               </w:rPr>
             </w:pPr>
-            <w:r>
-              <w:rPr>
-                <w:rFonts w:ascii="Times" w:eastAsia="Times New Roman" w:hAnsi="Times" w:cs="Times New Roman"/>
-                <w:color w:val="000000"/>
-                <w:kern w:val="0"/>
-                <w:sz w:val="20"/>
-                <w:szCs w:val="20"/>
-                <w:lang w:eastAsia="zh-CN"/>
-              </w:rPr>
-              <w:t>Yifan</w:t>
-            </w:r>
+            <w:proofErr w:type="spellStart"/>
+            <w:r>
+              <w:rPr>
+                <w:rFonts w:ascii="Times" w:eastAsia="Times New Roman" w:hAnsi="Times" w:cs="Times New Roman"/>
+                <w:color w:val="000000"/>
+                <w:kern w:val="0"/>
+                <w:sz w:val="20"/>
+                <w:szCs w:val="20"/>
+                <w:lang w:eastAsia="zh-CN"/>
+              </w:rPr>
+              <w:t>Chaohui</w:t>
+            </w:r>
+            <w:proofErr w:type="spellEnd"/>
           </w:p>
         </w:tc>
         <w:tc>
@@ -5701,7 +5716,7 @@
                 <w:szCs w:val="20"/>
                 <w:lang w:eastAsia="zh-CN"/>
               </w:rPr>
-              <w:t>2</w:t>
+              <w:t>3</w:t>
             </w:r>
           </w:p>
         </w:tc>
@@ -5763,29 +5778,18 @@
                 <w:szCs w:val="20"/>
                 <w:lang w:eastAsia="zh-CN"/>
               </w:rPr>
-              <w:t xml:space="preserve">Develop the GUI portion of </w:t>
-            </w:r>
-            <w:r>
-              <w:rPr>
-                <w:rFonts w:ascii="Times" w:eastAsia="Times New Roman" w:hAnsi="Times" w:cs="Times New Roman"/>
-                <w:color w:val="000000"/>
-                <w:kern w:val="0"/>
-                <w:sz w:val="20"/>
-                <w:szCs w:val="20"/>
-                <w:lang w:eastAsia="zh-CN"/>
-              </w:rPr>
-              <w:t xml:space="preserve">graphical </w:t>
-            </w:r>
-            <w:r>
-              <w:rPr>
-                <w:rFonts w:ascii="Times" w:eastAsia="Times New Roman" w:hAnsi="Times" w:cs="Times New Roman"/>
-                <w:color w:val="000000"/>
-                <w:kern w:val="0"/>
-                <w:sz w:val="20"/>
-                <w:szCs w:val="20"/>
-                <w:lang w:eastAsia="zh-CN"/>
-              </w:rPr>
-              <w:t>view to show the status of a fixed steps execution of the algorithm</w:t>
+              <w:t xml:space="preserve">Develop the GUI portion of graphical view provide options for user to choose run the algorithm step by step or </w:t>
+            </w:r>
+            <w:r>
+              <w:rPr>
+                <w:rFonts w:ascii="Times" w:eastAsia="Times New Roman" w:hAnsi="Times" w:cs="Times New Roman"/>
+                <w:color w:val="000000"/>
+                <w:kern w:val="0"/>
+                <w:sz w:val="20"/>
+                <w:szCs w:val="20"/>
+                <w:lang w:eastAsia="zh-CN"/>
+              </w:rPr>
+              <w:t>execute the algorithm for a fixed number of times/steps</w:t>
             </w:r>
           </w:p>
         </w:tc>
@@ -5818,8 +5822,6 @@
               </w:rPr>
               <w:t>Jan 26, 2017</w:t>
             </w:r>
-            <w:bookmarkStart w:id="6" w:name="_GoBack"/>
-            <w:bookmarkEnd w:id="6"/>
           </w:p>
         </w:tc>
         <w:tc>
@@ -5970,7 +5972,7 @@
                 <w:szCs w:val="20"/>
                 <w:lang w:eastAsia="zh-CN"/>
               </w:rPr>
-              <w:t>3</w:t>
+              <w:t>4</w:t>
             </w:r>
           </w:p>
         </w:tc>
@@ -6032,40 +6034,29 @@
                 <w:szCs w:val="20"/>
                 <w:lang w:eastAsia="zh-CN"/>
               </w:rPr>
-              <w:t xml:space="preserve">Develop the GUI portion of </w:t>
-            </w:r>
-            <w:r>
-              <w:rPr>
-                <w:rFonts w:ascii="Times" w:eastAsia="Times New Roman" w:hAnsi="Times" w:cs="Times New Roman"/>
-                <w:color w:val="000000"/>
-                <w:kern w:val="0"/>
-                <w:sz w:val="20"/>
-                <w:szCs w:val="20"/>
-                <w:lang w:eastAsia="zh-CN"/>
-              </w:rPr>
-              <w:t xml:space="preserve">graphical </w:t>
-            </w:r>
-            <w:r>
-              <w:rPr>
-                <w:rFonts w:ascii="Times" w:eastAsia="Times New Roman" w:hAnsi="Times" w:cs="Times New Roman"/>
-                <w:color w:val="000000"/>
-                <w:kern w:val="0"/>
-                <w:sz w:val="20"/>
-                <w:szCs w:val="20"/>
-                <w:lang w:eastAsia="zh-CN"/>
-              </w:rPr>
-              <w:t xml:space="preserve">view provide options for user to choose run the algorithm step by step or </w:t>
-            </w:r>
-            <w:r>
-              <w:rPr>
-                <w:rFonts w:ascii="Times" w:eastAsia="Times New Roman" w:hAnsi="Times" w:cs="Times New Roman"/>
-                <w:color w:val="000000"/>
-                <w:kern w:val="0"/>
-                <w:sz w:val="20"/>
-                <w:szCs w:val="20"/>
-                <w:lang w:eastAsia="zh-CN"/>
-              </w:rPr>
-              <w:t>execute the algorithm for a fixed number of times/steps</w:t>
+              <w:t xml:space="preserve">Set up DB </w:t>
+            </w:r>
+            <w:r>
+              <w:rPr>
+                <w:rFonts w:ascii="Times" w:eastAsia="Times New Roman" w:hAnsi="Times" w:cs="Times New Roman"/>
+                <w:color w:val="000000"/>
+                <w:kern w:val="0"/>
+                <w:sz w:val="20"/>
+                <w:szCs w:val="20"/>
+                <w:lang w:eastAsia="zh-CN"/>
+              </w:rPr>
+              <w:t>for storing </w:t>
+            </w:r>
+            <w:r>
+              <w:rPr>
+                <w:rFonts w:ascii="Times" w:eastAsia="Times New Roman" w:hAnsi="Times" w:cs="Times New Roman"/>
+                <w:color w:val="000000"/>
+                <w:kern w:val="0"/>
+                <w:sz w:val="20"/>
+                <w:szCs w:val="20"/>
+                <w:lang w:eastAsia="zh-CN"/>
+              </w:rPr>
+              <w:t>run information</w:t>
             </w:r>
           </w:p>
         </w:tc>
@@ -6247,196 +6238,183 @@
                 <w:szCs w:val="20"/>
                 <w:lang w:eastAsia="zh-CN"/>
               </w:rPr>
-              <w:t>4</w:t>
-            </w:r>
-          </w:p>
-        </w:tc>
-        <w:tc>
-          <w:tcPr>
-            <w:tcW w:w="0" w:type="auto"/>
-          </w:tcPr>
-          <w:p>
-            <w:pPr>
-              <w:widowControl/>
-              <w:jc w:val="left"/>
-              <w:cnfStyle w:val="000000000000" w:firstRow="0" w:lastRow="0" w:firstColumn="0" w:lastColumn="0" w:oddVBand="0" w:evenVBand="0" w:oddHBand="0" w:evenHBand="0" w:firstRowFirstColumn="0" w:firstRowLastColumn="0" w:lastRowFirstColumn="0" w:lastRowLastColumn="0"/>
-              <w:rPr>
-                <w:rFonts w:ascii="Times" w:eastAsia="Times New Roman" w:hAnsi="Times" w:cs="Times New Roman"/>
-                <w:color w:val="000000"/>
-                <w:kern w:val="0"/>
-                <w:sz w:val="20"/>
-                <w:szCs w:val="20"/>
-                <w:lang w:eastAsia="zh-CN"/>
-              </w:rPr>
-            </w:pPr>
-            <w:r>
-              <w:rPr>
-                <w:rFonts w:ascii="Times" w:eastAsia="Times New Roman" w:hAnsi="Times" w:cs="Times New Roman"/>
-                <w:color w:val="000000"/>
-                <w:kern w:val="0"/>
-                <w:sz w:val="20"/>
-                <w:szCs w:val="20"/>
-                <w:lang w:eastAsia="zh-CN"/>
-              </w:rPr>
-              <w:t>7</w:t>
-            </w:r>
-          </w:p>
-        </w:tc>
-        <w:tc>
-          <w:tcPr>
-            <w:tcW w:w="0" w:type="auto"/>
-          </w:tcPr>
-          <w:p>
-            <w:pPr>
-              <w:widowControl/>
-              <w:jc w:val="left"/>
-              <w:cnfStyle w:val="000000000000" w:firstRow="0" w:lastRow="0" w:firstColumn="0" w:lastColumn="0" w:oddVBand="0" w:evenVBand="0" w:oddHBand="0" w:evenHBand="0" w:firstRowFirstColumn="0" w:firstRowLastColumn="0" w:lastRowFirstColumn="0" w:lastRowLastColumn="0"/>
-              <w:rPr>
-                <w:rFonts w:ascii="Times" w:eastAsia="Times New Roman" w:hAnsi="Times" w:cs="Times New Roman"/>
-                <w:color w:val="000000"/>
-                <w:kern w:val="0"/>
-                <w:sz w:val="20"/>
-                <w:szCs w:val="20"/>
-                <w:lang w:eastAsia="zh-CN"/>
-              </w:rPr>
-            </w:pPr>
-            <w:r>
-              <w:rPr>
-                <w:rFonts w:ascii="Times" w:eastAsia="Times New Roman" w:hAnsi="Times" w:cs="Times New Roman"/>
-                <w:color w:val="000000"/>
-                <w:kern w:val="0"/>
-                <w:sz w:val="20"/>
-                <w:szCs w:val="20"/>
-                <w:lang w:eastAsia="zh-CN"/>
-              </w:rPr>
-              <w:t xml:space="preserve">Set up DB </w:t>
-            </w:r>
-            <w:r>
-              <w:rPr>
-                <w:rFonts w:ascii="Times" w:eastAsia="Times New Roman" w:hAnsi="Times" w:cs="Times New Roman"/>
-                <w:color w:val="000000"/>
-                <w:kern w:val="0"/>
-                <w:sz w:val="20"/>
-                <w:szCs w:val="20"/>
-                <w:lang w:eastAsia="zh-CN"/>
-              </w:rPr>
-              <w:t>for storing </w:t>
-            </w:r>
-            <w:r>
-              <w:rPr>
-                <w:rFonts w:ascii="Times" w:eastAsia="Times New Roman" w:hAnsi="Times" w:cs="Times New Roman"/>
-                <w:color w:val="000000"/>
-                <w:kern w:val="0"/>
-                <w:sz w:val="20"/>
-                <w:szCs w:val="20"/>
-                <w:lang w:eastAsia="zh-CN"/>
-              </w:rPr>
-              <w:t>run information</w:t>
-            </w:r>
-          </w:p>
-        </w:tc>
-        <w:tc>
-          <w:tcPr>
-            <w:tcW w:w="0" w:type="auto"/>
-          </w:tcPr>
-          <w:p>
-            <w:pPr>
-              <w:widowControl/>
-              <w:jc w:val="left"/>
-              <w:cnfStyle w:val="000000000000" w:firstRow="0" w:lastRow="0" w:firstColumn="0" w:lastColumn="0" w:oddVBand="0" w:evenVBand="0" w:oddHBand="0" w:evenHBand="0" w:firstRowFirstColumn="0" w:firstRowLastColumn="0" w:lastRowFirstColumn="0" w:lastRowLastColumn="0"/>
-              <w:rPr>
-                <w:rFonts w:ascii="Times" w:eastAsia="Times New Roman" w:hAnsi="Times" w:cs="Times New Roman"/>
-                <w:color w:val="000000"/>
-                <w:kern w:val="0"/>
-                <w:sz w:val="20"/>
-                <w:szCs w:val="20"/>
-                <w:lang w:eastAsia="zh-CN"/>
-              </w:rPr>
-            </w:pPr>
-            <w:r>
-              <w:rPr>
-                <w:rFonts w:ascii="Times" w:eastAsia="Times New Roman" w:hAnsi="Times" w:cs="Times New Roman"/>
-                <w:color w:val="000000"/>
-                <w:kern w:val="0"/>
-                <w:sz w:val="20"/>
-                <w:szCs w:val="20"/>
-                <w:lang w:eastAsia="zh-CN"/>
-              </w:rPr>
-              <w:t>Jan 26, 2017</w:t>
-            </w:r>
-          </w:p>
-        </w:tc>
-        <w:tc>
-          <w:tcPr>
-            <w:tcW w:w="0" w:type="auto"/>
-          </w:tcPr>
-          <w:p>
-            <w:pPr>
-              <w:widowControl/>
-              <w:jc w:val="left"/>
-              <w:cnfStyle w:val="000000000000" w:firstRow="0" w:lastRow="0" w:firstColumn="0" w:lastColumn="0" w:oddVBand="0" w:evenVBand="0" w:oddHBand="0" w:evenHBand="0" w:firstRowFirstColumn="0" w:firstRowLastColumn="0" w:lastRowFirstColumn="0" w:lastRowLastColumn="0"/>
-              <w:rPr>
-                <w:rFonts w:ascii="Times" w:eastAsia="Times New Roman" w:hAnsi="Times" w:cs="Times New Roman"/>
-                <w:color w:val="000000"/>
-                <w:kern w:val="0"/>
-                <w:sz w:val="20"/>
-                <w:szCs w:val="20"/>
-                <w:lang w:eastAsia="zh-CN"/>
-              </w:rPr>
-            </w:pPr>
-          </w:p>
-        </w:tc>
-        <w:tc>
-          <w:tcPr>
-            <w:tcW w:w="0" w:type="auto"/>
-          </w:tcPr>
-          <w:p>
-            <w:pPr>
-              <w:widowControl/>
-              <w:jc w:val="left"/>
-              <w:cnfStyle w:val="000000000000" w:firstRow="0" w:lastRow="0" w:firstColumn="0" w:lastColumn="0" w:oddVBand="0" w:evenVBand="0" w:oddHBand="0" w:evenHBand="0" w:firstRowFirstColumn="0" w:firstRowLastColumn="0" w:lastRowFirstColumn="0" w:lastRowLastColumn="0"/>
-              <w:rPr>
-                <w:rFonts w:ascii="Times" w:eastAsia="Times New Roman" w:hAnsi="Times" w:cs="Times New Roman"/>
-                <w:color w:val="000000"/>
-                <w:kern w:val="0"/>
-                <w:sz w:val="20"/>
-                <w:szCs w:val="20"/>
-                <w:lang w:eastAsia="zh-CN"/>
-              </w:rPr>
-            </w:pPr>
-          </w:p>
-        </w:tc>
-        <w:tc>
-          <w:tcPr>
-            <w:tcW w:w="0" w:type="auto"/>
-          </w:tcPr>
-          <w:p>
-            <w:pPr>
-              <w:widowControl/>
-              <w:jc w:val="left"/>
-              <w:cnfStyle w:val="000000000000" w:firstRow="0" w:lastRow="0" w:firstColumn="0" w:lastColumn="0" w:oddVBand="0" w:evenVBand="0" w:oddHBand="0" w:evenHBand="0" w:firstRowFirstColumn="0" w:firstRowLastColumn="0" w:lastRowFirstColumn="0" w:lastRowLastColumn="0"/>
-              <w:rPr>
-                <w:rFonts w:ascii="Times" w:eastAsia="Times New Roman" w:hAnsi="Times" w:cs="Times New Roman"/>
-                <w:color w:val="000000"/>
-                <w:kern w:val="0"/>
-                <w:sz w:val="20"/>
-                <w:szCs w:val="20"/>
-                <w:lang w:eastAsia="zh-CN"/>
-              </w:rPr>
-            </w:pPr>
-            <w:proofErr w:type="spellStart"/>
-            <w:r>
-              <w:rPr>
-                <w:rFonts w:ascii="Times" w:eastAsia="Times New Roman" w:hAnsi="Times" w:cs="Times New Roman"/>
-                <w:color w:val="000000"/>
-                <w:kern w:val="0"/>
-                <w:sz w:val="20"/>
-                <w:szCs w:val="20"/>
-                <w:lang w:eastAsia="zh-CN"/>
-              </w:rPr>
-              <w:t>Chaohui</w:t>
-            </w:r>
-            <w:proofErr w:type="spellEnd"/>
+              <w:t>5</w:t>
+            </w:r>
+          </w:p>
+        </w:tc>
+        <w:tc>
+          <w:tcPr>
+            <w:tcW w:w="0" w:type="auto"/>
+          </w:tcPr>
+          <w:p>
+            <w:pPr>
+              <w:widowControl/>
+              <w:jc w:val="left"/>
+              <w:cnfStyle w:val="000000000000" w:firstRow="0" w:lastRow="0" w:firstColumn="0" w:lastColumn="0" w:oddVBand="0" w:evenVBand="0" w:oddHBand="0" w:evenHBand="0" w:firstRowFirstColumn="0" w:firstRowLastColumn="0" w:lastRowFirstColumn="0" w:lastRowLastColumn="0"/>
+              <w:rPr>
+                <w:rFonts w:ascii="Times" w:eastAsia="Times New Roman" w:hAnsi="Times" w:cs="Times New Roman"/>
+                <w:color w:val="000000"/>
+                <w:kern w:val="0"/>
+                <w:sz w:val="20"/>
+                <w:szCs w:val="20"/>
+                <w:lang w:eastAsia="zh-CN"/>
+              </w:rPr>
+            </w:pPr>
+            <w:r>
+              <w:rPr>
+                <w:rFonts w:ascii="Times" w:eastAsia="Times New Roman" w:hAnsi="Times" w:cs="Times New Roman"/>
+                <w:color w:val="000000"/>
+                <w:kern w:val="0"/>
+                <w:sz w:val="20"/>
+                <w:szCs w:val="20"/>
+                <w:lang w:eastAsia="zh-CN"/>
+              </w:rPr>
+              <w:t>8</w:t>
+            </w:r>
+          </w:p>
+        </w:tc>
+        <w:tc>
+          <w:tcPr>
+            <w:tcW w:w="0" w:type="auto"/>
+          </w:tcPr>
+          <w:p>
+            <w:pPr>
+              <w:widowControl/>
+              <w:jc w:val="left"/>
+              <w:cnfStyle w:val="000000000000" w:firstRow="0" w:lastRow="0" w:firstColumn="0" w:lastColumn="0" w:oddVBand="0" w:evenVBand="0" w:oddHBand="0" w:evenHBand="0" w:firstRowFirstColumn="0" w:firstRowLastColumn="0" w:lastRowFirstColumn="0" w:lastRowLastColumn="0"/>
+              <w:rPr>
+                <w:rFonts w:ascii="Times" w:eastAsia="Times New Roman" w:hAnsi="Times" w:cs="Times New Roman"/>
+                <w:color w:val="000000"/>
+                <w:kern w:val="0"/>
+                <w:sz w:val="20"/>
+                <w:szCs w:val="20"/>
+                <w:lang w:eastAsia="zh-CN"/>
+              </w:rPr>
+            </w:pPr>
+            <w:r>
+              <w:rPr>
+                <w:rFonts w:ascii="Times" w:eastAsia="Times New Roman" w:hAnsi="Times" w:cs="Times New Roman"/>
+                <w:color w:val="000000"/>
+                <w:kern w:val="0"/>
+                <w:sz w:val="20"/>
+                <w:szCs w:val="20"/>
+                <w:lang w:eastAsia="zh-CN"/>
+              </w:rPr>
+              <w:t>Return traces of each agents</w:t>
+            </w:r>
+          </w:p>
+        </w:tc>
+        <w:tc>
+          <w:tcPr>
+            <w:tcW w:w="0" w:type="auto"/>
+          </w:tcPr>
+          <w:p>
+            <w:pPr>
+              <w:widowControl/>
+              <w:jc w:val="left"/>
+              <w:cnfStyle w:val="000000000000" w:firstRow="0" w:lastRow="0" w:firstColumn="0" w:lastColumn="0" w:oddVBand="0" w:evenVBand="0" w:oddHBand="0" w:evenHBand="0" w:firstRowFirstColumn="0" w:firstRowLastColumn="0" w:lastRowFirstColumn="0" w:lastRowLastColumn="0"/>
+              <w:rPr>
+                <w:rFonts w:ascii="Times" w:eastAsia="Times New Roman" w:hAnsi="Times" w:cs="Times New Roman"/>
+                <w:color w:val="000000"/>
+                <w:kern w:val="0"/>
+                <w:sz w:val="20"/>
+                <w:szCs w:val="20"/>
+                <w:lang w:eastAsia="zh-CN"/>
+              </w:rPr>
+            </w:pPr>
+            <w:r>
+              <w:rPr>
+                <w:rFonts w:ascii="Times" w:eastAsia="Times New Roman" w:hAnsi="Times" w:cs="Times New Roman"/>
+                <w:color w:val="000000"/>
+                <w:kern w:val="0"/>
+                <w:sz w:val="20"/>
+                <w:szCs w:val="20"/>
+                <w:lang w:eastAsia="zh-CN"/>
+              </w:rPr>
+              <w:t>Jan 29</w:t>
+            </w:r>
+            <w:r>
+              <w:rPr>
+                <w:rFonts w:ascii="Times" w:eastAsia="Times New Roman" w:hAnsi="Times" w:cs="Times New Roman"/>
+                <w:color w:val="000000"/>
+                <w:kern w:val="0"/>
+                <w:sz w:val="20"/>
+                <w:szCs w:val="20"/>
+                <w:lang w:eastAsia="zh-CN"/>
+              </w:rPr>
+              <w:t>, 2017</w:t>
+            </w:r>
+          </w:p>
+        </w:tc>
+        <w:tc>
+          <w:tcPr>
+            <w:tcW w:w="0" w:type="auto"/>
+          </w:tcPr>
+          <w:p>
+            <w:pPr>
+              <w:widowControl/>
+              <w:jc w:val="left"/>
+              <w:cnfStyle w:val="000000000000" w:firstRow="0" w:lastRow="0" w:firstColumn="0" w:lastColumn="0" w:oddVBand="0" w:evenVBand="0" w:oddHBand="0" w:evenHBand="0" w:firstRowFirstColumn="0" w:firstRowLastColumn="0" w:lastRowFirstColumn="0" w:lastRowLastColumn="0"/>
+              <w:rPr>
+                <w:rFonts w:ascii="Times" w:eastAsia="Times New Roman" w:hAnsi="Times" w:cs="Times New Roman"/>
+                <w:color w:val="000000"/>
+                <w:kern w:val="0"/>
+                <w:sz w:val="20"/>
+                <w:szCs w:val="20"/>
+                <w:lang w:eastAsia="zh-CN"/>
+              </w:rPr>
+            </w:pPr>
+          </w:p>
+        </w:tc>
+        <w:tc>
+          <w:tcPr>
+            <w:tcW w:w="0" w:type="auto"/>
+          </w:tcPr>
+          <w:p>
+            <w:pPr>
+              <w:widowControl/>
+              <w:jc w:val="left"/>
+              <w:cnfStyle w:val="000000000000" w:firstRow="0" w:lastRow="0" w:firstColumn="0" w:lastColumn="0" w:oddVBand="0" w:evenVBand="0" w:oddHBand="0" w:evenHBand="0" w:firstRowFirstColumn="0" w:firstRowLastColumn="0" w:lastRowFirstColumn="0" w:lastRowLastColumn="0"/>
+              <w:rPr>
+                <w:rFonts w:ascii="Times" w:eastAsia="Times New Roman" w:hAnsi="Times" w:cs="Times New Roman"/>
+                <w:color w:val="000000"/>
+                <w:kern w:val="0"/>
+                <w:sz w:val="20"/>
+                <w:szCs w:val="20"/>
+                <w:lang w:eastAsia="zh-CN"/>
+              </w:rPr>
+            </w:pPr>
+          </w:p>
+        </w:tc>
+        <w:tc>
+          <w:tcPr>
+            <w:tcW w:w="0" w:type="auto"/>
+          </w:tcPr>
+          <w:p>
+            <w:pPr>
+              <w:widowControl/>
+              <w:jc w:val="left"/>
+              <w:cnfStyle w:val="000000000000" w:firstRow="0" w:lastRow="0" w:firstColumn="0" w:lastColumn="0" w:oddVBand="0" w:evenVBand="0" w:oddHBand="0" w:evenHBand="0" w:firstRowFirstColumn="0" w:firstRowLastColumn="0" w:lastRowFirstColumn="0" w:lastRowLastColumn="0"/>
+              <w:rPr>
+                <w:rFonts w:ascii="Times" w:eastAsia="Times New Roman" w:hAnsi="Times" w:cs="Times New Roman"/>
+                <w:color w:val="000000"/>
+                <w:kern w:val="0"/>
+                <w:sz w:val="20"/>
+                <w:szCs w:val="20"/>
+                <w:lang w:eastAsia="zh-CN"/>
+              </w:rPr>
+            </w:pPr>
+            <w:r>
+              <w:rPr>
+                <w:rFonts w:ascii="Times" w:eastAsia="Times New Roman" w:hAnsi="Times" w:cs="Times New Roman"/>
+                <w:color w:val="000000"/>
+                <w:kern w:val="0"/>
+                <w:sz w:val="20"/>
+                <w:szCs w:val="20"/>
+                <w:lang w:eastAsia="zh-CN"/>
+              </w:rPr>
+              <w:t>Sheng Zhang</w:t>
+            </w:r>
           </w:p>
         </w:tc>
         <w:tc>
@@ -6514,7 +6492,7 @@
                 <w:szCs w:val="20"/>
                 <w:lang w:eastAsia="zh-CN"/>
               </w:rPr>
-              <w:t>5</w:t>
+              <w:t>6</w:t>
             </w:r>
           </w:p>
         </w:tc>
@@ -6576,120 +6554,109 @@
                 <w:szCs w:val="20"/>
                 <w:lang w:eastAsia="zh-CN"/>
               </w:rPr>
-              <w:t>Return traces of each agents</w:t>
-            </w:r>
-          </w:p>
-        </w:tc>
-        <w:tc>
-          <w:tcPr>
-            <w:tcW w:w="0" w:type="auto"/>
-          </w:tcPr>
-          <w:p>
-            <w:pPr>
-              <w:widowControl/>
-              <w:jc w:val="left"/>
-              <w:cnfStyle w:val="000000100000" w:firstRow="0" w:lastRow="0" w:firstColumn="0" w:lastColumn="0" w:oddVBand="0" w:evenVBand="0" w:oddHBand="1" w:evenHBand="0" w:firstRowFirstColumn="0" w:firstRowLastColumn="0" w:lastRowFirstColumn="0" w:lastRowLastColumn="0"/>
-              <w:rPr>
-                <w:rFonts w:ascii="Times" w:eastAsia="Times New Roman" w:hAnsi="Times" w:cs="Times New Roman"/>
-                <w:color w:val="000000"/>
-                <w:kern w:val="0"/>
-                <w:sz w:val="20"/>
-                <w:szCs w:val="20"/>
-                <w:lang w:eastAsia="zh-CN"/>
-              </w:rPr>
-            </w:pPr>
-            <w:r>
-              <w:rPr>
-                <w:rFonts w:ascii="Times" w:eastAsia="Times New Roman" w:hAnsi="Times" w:cs="Times New Roman"/>
-                <w:color w:val="000000"/>
-                <w:kern w:val="0"/>
-                <w:sz w:val="20"/>
-                <w:szCs w:val="20"/>
-                <w:lang w:eastAsia="zh-CN"/>
-              </w:rPr>
-              <w:t>Jan 29</w:t>
-            </w:r>
-            <w:r>
-              <w:rPr>
-                <w:rFonts w:ascii="Times" w:eastAsia="Times New Roman" w:hAnsi="Times" w:cs="Times New Roman"/>
-                <w:color w:val="000000"/>
-                <w:kern w:val="0"/>
-                <w:sz w:val="20"/>
-                <w:szCs w:val="20"/>
-                <w:lang w:eastAsia="zh-CN"/>
-              </w:rPr>
-              <w:t>, 2017</w:t>
-            </w:r>
-          </w:p>
-        </w:tc>
-        <w:tc>
-          <w:tcPr>
-            <w:tcW w:w="0" w:type="auto"/>
-          </w:tcPr>
-          <w:p>
-            <w:pPr>
-              <w:widowControl/>
-              <w:jc w:val="left"/>
-              <w:cnfStyle w:val="000000100000" w:firstRow="0" w:lastRow="0" w:firstColumn="0" w:lastColumn="0" w:oddVBand="0" w:evenVBand="0" w:oddHBand="1" w:evenHBand="0" w:firstRowFirstColumn="0" w:firstRowLastColumn="0" w:lastRowFirstColumn="0" w:lastRowLastColumn="0"/>
-              <w:rPr>
-                <w:rFonts w:ascii="Times" w:eastAsia="Times New Roman" w:hAnsi="Times" w:cs="Times New Roman"/>
-                <w:color w:val="000000"/>
-                <w:kern w:val="0"/>
-                <w:sz w:val="20"/>
-                <w:szCs w:val="20"/>
-                <w:lang w:eastAsia="zh-CN"/>
-              </w:rPr>
-            </w:pPr>
-          </w:p>
-        </w:tc>
-        <w:tc>
-          <w:tcPr>
-            <w:tcW w:w="0" w:type="auto"/>
-          </w:tcPr>
-          <w:p>
-            <w:pPr>
-              <w:widowControl/>
-              <w:jc w:val="left"/>
-              <w:cnfStyle w:val="000000100000" w:firstRow="0" w:lastRow="0" w:firstColumn="0" w:lastColumn="0" w:oddVBand="0" w:evenVBand="0" w:oddHBand="1" w:evenHBand="0" w:firstRowFirstColumn="0" w:firstRowLastColumn="0" w:lastRowFirstColumn="0" w:lastRowLastColumn="0"/>
-              <w:rPr>
-                <w:rFonts w:ascii="Times" w:eastAsia="Times New Roman" w:hAnsi="Times" w:cs="Times New Roman"/>
-                <w:color w:val="000000"/>
-                <w:kern w:val="0"/>
-                <w:sz w:val="20"/>
-                <w:szCs w:val="20"/>
-                <w:lang w:eastAsia="zh-CN"/>
-              </w:rPr>
-            </w:pPr>
-          </w:p>
-        </w:tc>
-        <w:tc>
-          <w:tcPr>
-            <w:tcW w:w="0" w:type="auto"/>
-          </w:tcPr>
-          <w:p>
-            <w:pPr>
-              <w:widowControl/>
-              <w:jc w:val="left"/>
-              <w:cnfStyle w:val="000000100000" w:firstRow="0" w:lastRow="0" w:firstColumn="0" w:lastColumn="0" w:oddVBand="0" w:evenVBand="0" w:oddHBand="1" w:evenHBand="0" w:firstRowFirstColumn="0" w:firstRowLastColumn="0" w:lastRowFirstColumn="0" w:lastRowLastColumn="0"/>
-              <w:rPr>
-                <w:rFonts w:ascii="Times" w:eastAsia="Times New Roman" w:hAnsi="Times" w:cs="Times New Roman"/>
-                <w:color w:val="000000"/>
-                <w:kern w:val="0"/>
-                <w:sz w:val="20"/>
-                <w:szCs w:val="20"/>
-                <w:lang w:eastAsia="zh-CN"/>
-              </w:rPr>
-            </w:pPr>
-            <w:r>
-              <w:rPr>
-                <w:rFonts w:ascii="Times" w:eastAsia="Times New Roman" w:hAnsi="Times" w:cs="Times New Roman"/>
-                <w:color w:val="000000"/>
-                <w:kern w:val="0"/>
-                <w:sz w:val="20"/>
-                <w:szCs w:val="20"/>
-                <w:lang w:eastAsia="zh-CN"/>
-              </w:rPr>
-              <w:t>Sheng Zhang</w:t>
+              <w:t>Develop GUI to show the trace of each agents</w:t>
+            </w:r>
+          </w:p>
+        </w:tc>
+        <w:tc>
+          <w:tcPr>
+            <w:tcW w:w="0" w:type="auto"/>
+          </w:tcPr>
+          <w:p>
+            <w:pPr>
+              <w:widowControl/>
+              <w:jc w:val="left"/>
+              <w:cnfStyle w:val="000000100000" w:firstRow="0" w:lastRow="0" w:firstColumn="0" w:lastColumn="0" w:oddVBand="0" w:evenVBand="0" w:oddHBand="1" w:evenHBand="0" w:firstRowFirstColumn="0" w:firstRowLastColumn="0" w:lastRowFirstColumn="0" w:lastRowLastColumn="0"/>
+              <w:rPr>
+                <w:rFonts w:ascii="Times" w:eastAsia="Times New Roman" w:hAnsi="Times" w:cs="Times New Roman"/>
+                <w:color w:val="000000"/>
+                <w:kern w:val="0"/>
+                <w:sz w:val="20"/>
+                <w:szCs w:val="20"/>
+                <w:lang w:eastAsia="zh-CN"/>
+              </w:rPr>
+            </w:pPr>
+            <w:r>
+              <w:rPr>
+                <w:rFonts w:ascii="Times" w:eastAsia="Times New Roman" w:hAnsi="Times" w:cs="Times New Roman"/>
+                <w:color w:val="000000"/>
+                <w:kern w:val="0"/>
+                <w:sz w:val="20"/>
+                <w:szCs w:val="20"/>
+                <w:lang w:eastAsia="zh-CN"/>
+              </w:rPr>
+              <w:t>Feb 6, 2017</w:t>
+            </w:r>
+          </w:p>
+        </w:tc>
+        <w:tc>
+          <w:tcPr>
+            <w:tcW w:w="0" w:type="auto"/>
+          </w:tcPr>
+          <w:p>
+            <w:pPr>
+              <w:widowControl/>
+              <w:jc w:val="left"/>
+              <w:cnfStyle w:val="000000100000" w:firstRow="0" w:lastRow="0" w:firstColumn="0" w:lastColumn="0" w:oddVBand="0" w:evenVBand="0" w:oddHBand="1" w:evenHBand="0" w:firstRowFirstColumn="0" w:firstRowLastColumn="0" w:lastRowFirstColumn="0" w:lastRowLastColumn="0"/>
+              <w:rPr>
+                <w:rFonts w:ascii="Times" w:eastAsia="Times New Roman" w:hAnsi="Times" w:cs="Times New Roman"/>
+                <w:color w:val="000000"/>
+                <w:kern w:val="0"/>
+                <w:sz w:val="20"/>
+                <w:szCs w:val="20"/>
+                <w:lang w:eastAsia="zh-CN"/>
+              </w:rPr>
+            </w:pPr>
+          </w:p>
+        </w:tc>
+        <w:tc>
+          <w:tcPr>
+            <w:tcW w:w="0" w:type="auto"/>
+          </w:tcPr>
+          <w:p>
+            <w:pPr>
+              <w:widowControl/>
+              <w:jc w:val="left"/>
+              <w:cnfStyle w:val="000000100000" w:firstRow="0" w:lastRow="0" w:firstColumn="0" w:lastColumn="0" w:oddVBand="0" w:evenVBand="0" w:oddHBand="1" w:evenHBand="0" w:firstRowFirstColumn="0" w:firstRowLastColumn="0" w:lastRowFirstColumn="0" w:lastRowLastColumn="0"/>
+              <w:rPr>
+                <w:rFonts w:ascii="Times" w:eastAsia="Times New Roman" w:hAnsi="Times" w:cs="Times New Roman"/>
+                <w:color w:val="000000"/>
+                <w:kern w:val="0"/>
+                <w:sz w:val="20"/>
+                <w:szCs w:val="20"/>
+                <w:lang w:eastAsia="zh-CN"/>
+              </w:rPr>
+            </w:pPr>
+          </w:p>
+        </w:tc>
+        <w:tc>
+          <w:tcPr>
+            <w:tcW w:w="0" w:type="auto"/>
+          </w:tcPr>
+          <w:p>
+            <w:pPr>
+              <w:widowControl/>
+              <w:jc w:val="left"/>
+              <w:cnfStyle w:val="000000100000" w:firstRow="0" w:lastRow="0" w:firstColumn="0" w:lastColumn="0" w:oddVBand="0" w:evenVBand="0" w:oddHBand="1" w:evenHBand="0" w:firstRowFirstColumn="0" w:firstRowLastColumn="0" w:lastRowFirstColumn="0" w:lastRowLastColumn="0"/>
+              <w:rPr>
+                <w:rFonts w:ascii="Times" w:eastAsia="Times New Roman" w:hAnsi="Times" w:cs="Times New Roman"/>
+                <w:color w:val="000000"/>
+                <w:kern w:val="0"/>
+                <w:sz w:val="20"/>
+                <w:szCs w:val="20"/>
+                <w:lang w:eastAsia="zh-CN"/>
+              </w:rPr>
+            </w:pPr>
+            <w:r>
+              <w:rPr>
+                <w:rFonts w:ascii="Times" w:eastAsia="Times New Roman" w:hAnsi="Times" w:cs="Times New Roman"/>
+                <w:color w:val="000000"/>
+                <w:kern w:val="0"/>
+                <w:sz w:val="20"/>
+                <w:szCs w:val="20"/>
+                <w:lang w:eastAsia="zh-CN"/>
+              </w:rPr>
+              <w:t>Yifan</w:t>
             </w:r>
           </w:p>
         </w:tc>
@@ -6767,172 +6734,200 @@
                 <w:szCs w:val="20"/>
                 <w:lang w:eastAsia="zh-CN"/>
               </w:rPr>
-              <w:t>6</w:t>
-            </w:r>
-          </w:p>
-        </w:tc>
-        <w:tc>
-          <w:tcPr>
-            <w:tcW w:w="0" w:type="auto"/>
-          </w:tcPr>
-          <w:p>
-            <w:pPr>
-              <w:widowControl/>
-              <w:jc w:val="left"/>
-              <w:cnfStyle w:val="000000000000" w:firstRow="0" w:lastRow="0" w:firstColumn="0" w:lastColumn="0" w:oddVBand="0" w:evenVBand="0" w:oddHBand="0" w:evenHBand="0" w:firstRowFirstColumn="0" w:firstRowLastColumn="0" w:lastRowFirstColumn="0" w:lastRowLastColumn="0"/>
-              <w:rPr>
-                <w:rFonts w:ascii="Times" w:eastAsia="Times New Roman" w:hAnsi="Times" w:cs="Times New Roman"/>
-                <w:color w:val="000000"/>
-                <w:kern w:val="0"/>
-                <w:sz w:val="20"/>
-                <w:szCs w:val="20"/>
-                <w:lang w:eastAsia="zh-CN"/>
-              </w:rPr>
-            </w:pPr>
-            <w:r>
-              <w:rPr>
-                <w:rFonts w:ascii="Times" w:eastAsia="Times New Roman" w:hAnsi="Times" w:cs="Times New Roman"/>
-                <w:color w:val="000000"/>
-                <w:kern w:val="0"/>
-                <w:sz w:val="20"/>
-                <w:szCs w:val="20"/>
-                <w:lang w:eastAsia="zh-CN"/>
-              </w:rPr>
-              <w:t>8</w:t>
-            </w:r>
-          </w:p>
-        </w:tc>
-        <w:tc>
-          <w:tcPr>
-            <w:tcW w:w="0" w:type="auto"/>
-          </w:tcPr>
-          <w:p>
-            <w:pPr>
-              <w:widowControl/>
-              <w:jc w:val="left"/>
-              <w:cnfStyle w:val="000000000000" w:firstRow="0" w:lastRow="0" w:firstColumn="0" w:lastColumn="0" w:oddVBand="0" w:evenVBand="0" w:oddHBand="0" w:evenHBand="0" w:firstRowFirstColumn="0" w:firstRowLastColumn="0" w:lastRowFirstColumn="0" w:lastRowLastColumn="0"/>
-              <w:rPr>
-                <w:rFonts w:ascii="Times" w:eastAsia="Times New Roman" w:hAnsi="Times" w:cs="Times New Roman"/>
-                <w:color w:val="000000"/>
-                <w:kern w:val="0"/>
-                <w:sz w:val="20"/>
-                <w:szCs w:val="20"/>
-                <w:lang w:eastAsia="zh-CN"/>
-              </w:rPr>
-            </w:pPr>
-            <w:r>
-              <w:rPr>
-                <w:rFonts w:ascii="Times" w:eastAsia="Times New Roman" w:hAnsi="Times" w:cs="Times New Roman"/>
-                <w:color w:val="000000"/>
-                <w:kern w:val="0"/>
-                <w:sz w:val="20"/>
-                <w:szCs w:val="20"/>
-                <w:lang w:eastAsia="zh-CN"/>
-              </w:rPr>
-              <w:t>Develop GUI to show the trace of each agents</w:t>
-            </w:r>
-          </w:p>
-        </w:tc>
-        <w:tc>
-          <w:tcPr>
-            <w:tcW w:w="0" w:type="auto"/>
-          </w:tcPr>
-          <w:p>
-            <w:pPr>
-              <w:widowControl/>
-              <w:jc w:val="left"/>
-              <w:cnfStyle w:val="000000000000" w:firstRow="0" w:lastRow="0" w:firstColumn="0" w:lastColumn="0" w:oddVBand="0" w:evenVBand="0" w:oddHBand="0" w:evenHBand="0" w:firstRowFirstColumn="0" w:firstRowLastColumn="0" w:lastRowFirstColumn="0" w:lastRowLastColumn="0"/>
-              <w:rPr>
-                <w:rFonts w:ascii="Times" w:eastAsia="Times New Roman" w:hAnsi="Times" w:cs="Times New Roman"/>
-                <w:color w:val="000000"/>
-                <w:kern w:val="0"/>
-                <w:sz w:val="20"/>
-                <w:szCs w:val="20"/>
-                <w:lang w:eastAsia="zh-CN"/>
-              </w:rPr>
-            </w:pPr>
-            <w:r>
-              <w:rPr>
-                <w:rFonts w:ascii="Times" w:eastAsia="Times New Roman" w:hAnsi="Times" w:cs="Times New Roman"/>
-                <w:color w:val="000000"/>
-                <w:kern w:val="0"/>
-                <w:sz w:val="20"/>
-                <w:szCs w:val="20"/>
-                <w:lang w:eastAsia="zh-CN"/>
-              </w:rPr>
-              <w:t>Feb 6, 2017</w:t>
-            </w:r>
-          </w:p>
-        </w:tc>
-        <w:tc>
-          <w:tcPr>
-            <w:tcW w:w="0" w:type="auto"/>
-          </w:tcPr>
-          <w:p>
-            <w:pPr>
-              <w:widowControl/>
-              <w:jc w:val="left"/>
-              <w:cnfStyle w:val="000000000000" w:firstRow="0" w:lastRow="0" w:firstColumn="0" w:lastColumn="0" w:oddVBand="0" w:evenVBand="0" w:oddHBand="0" w:evenHBand="0" w:firstRowFirstColumn="0" w:firstRowLastColumn="0" w:lastRowFirstColumn="0" w:lastRowLastColumn="0"/>
-              <w:rPr>
-                <w:rFonts w:ascii="Times" w:eastAsia="Times New Roman" w:hAnsi="Times" w:cs="Times New Roman"/>
-                <w:color w:val="000000"/>
-                <w:kern w:val="0"/>
-                <w:sz w:val="20"/>
-                <w:szCs w:val="20"/>
-                <w:lang w:eastAsia="zh-CN"/>
-              </w:rPr>
-            </w:pPr>
-          </w:p>
-        </w:tc>
-        <w:tc>
-          <w:tcPr>
-            <w:tcW w:w="0" w:type="auto"/>
-          </w:tcPr>
-          <w:p>
-            <w:pPr>
-              <w:widowControl/>
-              <w:jc w:val="left"/>
-              <w:cnfStyle w:val="000000000000" w:firstRow="0" w:lastRow="0" w:firstColumn="0" w:lastColumn="0" w:oddVBand="0" w:evenVBand="0" w:oddHBand="0" w:evenHBand="0" w:firstRowFirstColumn="0" w:firstRowLastColumn="0" w:lastRowFirstColumn="0" w:lastRowLastColumn="0"/>
-              <w:rPr>
-                <w:rFonts w:ascii="Times" w:eastAsia="Times New Roman" w:hAnsi="Times" w:cs="Times New Roman"/>
-                <w:color w:val="000000"/>
-                <w:kern w:val="0"/>
-                <w:sz w:val="20"/>
-                <w:szCs w:val="20"/>
-                <w:lang w:eastAsia="zh-CN"/>
-              </w:rPr>
-            </w:pPr>
-          </w:p>
-        </w:tc>
-        <w:tc>
-          <w:tcPr>
-            <w:tcW w:w="0" w:type="auto"/>
-          </w:tcPr>
-          <w:p>
-            <w:pPr>
-              <w:widowControl/>
-              <w:jc w:val="left"/>
-              <w:cnfStyle w:val="000000000000" w:firstRow="0" w:lastRow="0" w:firstColumn="0" w:lastColumn="0" w:oddVBand="0" w:evenVBand="0" w:oddHBand="0" w:evenHBand="0" w:firstRowFirstColumn="0" w:firstRowLastColumn="0" w:lastRowFirstColumn="0" w:lastRowLastColumn="0"/>
-              <w:rPr>
-                <w:rFonts w:ascii="Times" w:eastAsia="Times New Roman" w:hAnsi="Times" w:cs="Times New Roman"/>
-                <w:color w:val="000000"/>
-                <w:kern w:val="0"/>
-                <w:sz w:val="20"/>
-                <w:szCs w:val="20"/>
-                <w:lang w:eastAsia="zh-CN"/>
-              </w:rPr>
-            </w:pPr>
-            <w:r>
-              <w:rPr>
-                <w:rFonts w:ascii="Times" w:eastAsia="Times New Roman" w:hAnsi="Times" w:cs="Times New Roman"/>
-                <w:color w:val="000000"/>
-                <w:kern w:val="0"/>
-                <w:sz w:val="20"/>
-                <w:szCs w:val="20"/>
-                <w:lang w:eastAsia="zh-CN"/>
-              </w:rPr>
-              <w:t>Yifan</w:t>
-            </w:r>
+              <w:t>7</w:t>
+            </w:r>
+          </w:p>
+        </w:tc>
+        <w:tc>
+          <w:tcPr>
+            <w:tcW w:w="0" w:type="auto"/>
+          </w:tcPr>
+          <w:p>
+            <w:pPr>
+              <w:widowControl/>
+              <w:jc w:val="left"/>
+              <w:cnfStyle w:val="000000000000" w:firstRow="0" w:lastRow="0" w:firstColumn="0" w:lastColumn="0" w:oddVBand="0" w:evenVBand="0" w:oddHBand="0" w:evenHBand="0" w:firstRowFirstColumn="0" w:firstRowLastColumn="0" w:lastRowFirstColumn="0" w:lastRowLastColumn="0"/>
+              <w:rPr>
+                <w:rFonts w:ascii="Times" w:eastAsia="Times New Roman" w:hAnsi="Times" w:cs="Times New Roman"/>
+                <w:color w:val="000000"/>
+                <w:kern w:val="0"/>
+                <w:sz w:val="20"/>
+                <w:szCs w:val="20"/>
+                <w:lang w:eastAsia="zh-CN"/>
+              </w:rPr>
+            </w:pPr>
+            <w:r>
+              <w:rPr>
+                <w:rFonts w:ascii="Times" w:eastAsia="Times New Roman" w:hAnsi="Times" w:cs="Times New Roman"/>
+                <w:color w:val="000000"/>
+                <w:kern w:val="0"/>
+                <w:sz w:val="20"/>
+                <w:szCs w:val="20"/>
+                <w:lang w:eastAsia="zh-CN"/>
+              </w:rPr>
+              <w:t>9</w:t>
+            </w:r>
+          </w:p>
+        </w:tc>
+        <w:tc>
+          <w:tcPr>
+            <w:tcW w:w="0" w:type="auto"/>
+          </w:tcPr>
+          <w:p>
+            <w:pPr>
+              <w:widowControl/>
+              <w:jc w:val="left"/>
+              <w:cnfStyle w:val="000000000000" w:firstRow="0" w:lastRow="0" w:firstColumn="0" w:lastColumn="0" w:oddVBand="0" w:evenVBand="0" w:oddHBand="0" w:evenHBand="0" w:firstRowFirstColumn="0" w:firstRowLastColumn="0" w:lastRowFirstColumn="0" w:lastRowLastColumn="0"/>
+              <w:rPr>
+                <w:rFonts w:ascii="Times" w:eastAsia="Times New Roman" w:hAnsi="Times" w:cs="Times New Roman"/>
+                <w:color w:val="000000"/>
+                <w:kern w:val="0"/>
+                <w:sz w:val="20"/>
+                <w:szCs w:val="20"/>
+                <w:lang w:eastAsia="zh-CN"/>
+              </w:rPr>
+            </w:pPr>
+            <w:r>
+              <w:rPr>
+                <w:rFonts w:ascii="Times" w:eastAsia="Times New Roman" w:hAnsi="Times" w:cs="Times New Roman"/>
+                <w:color w:val="000000"/>
+                <w:kern w:val="0"/>
+                <w:sz w:val="20"/>
+                <w:szCs w:val="20"/>
+                <w:lang w:eastAsia="zh-CN"/>
+              </w:rPr>
+              <w:t>Develop DB access code for storing </w:t>
+            </w:r>
+            <w:r>
+              <w:rPr>
+                <w:rFonts w:ascii="Times" w:eastAsia="Times New Roman" w:hAnsi="Times" w:cs="Times New Roman"/>
+                <w:color w:val="000000"/>
+                <w:kern w:val="0"/>
+                <w:sz w:val="20"/>
+                <w:szCs w:val="20"/>
+                <w:lang w:eastAsia="zh-CN"/>
+              </w:rPr>
+              <w:t>and retrieving run information</w:t>
+            </w:r>
+          </w:p>
+          <w:p>
+            <w:pPr>
+              <w:widowControl/>
+              <w:jc w:val="left"/>
+              <w:cnfStyle w:val="000000000000" w:firstRow="0" w:lastRow="0" w:firstColumn="0" w:lastColumn="0" w:oddVBand="0" w:evenVBand="0" w:oddHBand="0" w:evenHBand="0" w:firstRowFirstColumn="0" w:firstRowLastColumn="0" w:lastRowFirstColumn="0" w:lastRowLastColumn="0"/>
+              <w:rPr>
+                <w:rFonts w:ascii="Times" w:eastAsia="Times New Roman" w:hAnsi="Times" w:cs="Times New Roman"/>
+                <w:color w:val="000000"/>
+                <w:kern w:val="0"/>
+                <w:sz w:val="20"/>
+                <w:szCs w:val="20"/>
+                <w:lang w:eastAsia="zh-CN"/>
+              </w:rPr>
+            </w:pPr>
+          </w:p>
+        </w:tc>
+        <w:tc>
+          <w:tcPr>
+            <w:tcW w:w="0" w:type="auto"/>
+          </w:tcPr>
+          <w:p>
+            <w:pPr>
+              <w:widowControl/>
+              <w:jc w:val="left"/>
+              <w:cnfStyle w:val="000000000000" w:firstRow="0" w:lastRow="0" w:firstColumn="0" w:lastColumn="0" w:oddVBand="0" w:evenVBand="0" w:oddHBand="0" w:evenHBand="0" w:firstRowFirstColumn="0" w:firstRowLastColumn="0" w:lastRowFirstColumn="0" w:lastRowLastColumn="0"/>
+              <w:rPr>
+                <w:rFonts w:ascii="Times" w:eastAsia="Times New Roman" w:hAnsi="Times" w:cs="Times New Roman"/>
+                <w:color w:val="000000"/>
+                <w:kern w:val="0"/>
+                <w:sz w:val="20"/>
+                <w:szCs w:val="20"/>
+                <w:lang w:eastAsia="zh-CN"/>
+              </w:rPr>
+            </w:pPr>
+            <w:r>
+              <w:rPr>
+                <w:rFonts w:ascii="Times" w:eastAsia="Times New Roman" w:hAnsi="Times" w:cs="Times New Roman"/>
+                <w:color w:val="000000"/>
+                <w:kern w:val="0"/>
+                <w:sz w:val="20"/>
+                <w:szCs w:val="20"/>
+                <w:lang w:eastAsia="zh-CN"/>
+              </w:rPr>
+              <w:t>Jan 26, 2017</w:t>
+            </w:r>
+          </w:p>
+        </w:tc>
+        <w:tc>
+          <w:tcPr>
+            <w:tcW w:w="0" w:type="auto"/>
+          </w:tcPr>
+          <w:p>
+            <w:pPr>
+              <w:widowControl/>
+              <w:jc w:val="left"/>
+              <w:cnfStyle w:val="000000000000" w:firstRow="0" w:lastRow="0" w:firstColumn="0" w:lastColumn="0" w:oddVBand="0" w:evenVBand="0" w:oddHBand="0" w:evenHBand="0" w:firstRowFirstColumn="0" w:firstRowLastColumn="0" w:lastRowFirstColumn="0" w:lastRowLastColumn="0"/>
+              <w:rPr>
+                <w:rFonts w:ascii="Times" w:eastAsia="Times New Roman" w:hAnsi="Times" w:cs="Times New Roman"/>
+                <w:color w:val="000000"/>
+                <w:kern w:val="0"/>
+                <w:sz w:val="20"/>
+                <w:szCs w:val="20"/>
+                <w:lang w:eastAsia="zh-CN"/>
+              </w:rPr>
+            </w:pPr>
+          </w:p>
+        </w:tc>
+        <w:tc>
+          <w:tcPr>
+            <w:tcW w:w="0" w:type="auto"/>
+          </w:tcPr>
+          <w:p>
+            <w:pPr>
+              <w:widowControl/>
+              <w:jc w:val="left"/>
+              <w:cnfStyle w:val="000000000000" w:firstRow="0" w:lastRow="0" w:firstColumn="0" w:lastColumn="0" w:oddVBand="0" w:evenVBand="0" w:oddHBand="0" w:evenHBand="0" w:firstRowFirstColumn="0" w:firstRowLastColumn="0" w:lastRowFirstColumn="0" w:lastRowLastColumn="0"/>
+              <w:rPr>
+                <w:rFonts w:ascii="Times" w:eastAsia="Times New Roman" w:hAnsi="Times" w:cs="Times New Roman"/>
+                <w:color w:val="000000"/>
+                <w:kern w:val="0"/>
+                <w:sz w:val="20"/>
+                <w:szCs w:val="20"/>
+                <w:lang w:eastAsia="zh-CN"/>
+              </w:rPr>
+            </w:pPr>
+          </w:p>
+        </w:tc>
+        <w:tc>
+          <w:tcPr>
+            <w:tcW w:w="0" w:type="auto"/>
+          </w:tcPr>
+          <w:p>
+            <w:pPr>
+              <w:widowControl/>
+              <w:jc w:val="left"/>
+              <w:cnfStyle w:val="000000000000" w:firstRow="0" w:lastRow="0" w:firstColumn="0" w:lastColumn="0" w:oddVBand="0" w:evenVBand="0" w:oddHBand="0" w:evenHBand="0" w:firstRowFirstColumn="0" w:firstRowLastColumn="0" w:lastRowFirstColumn="0" w:lastRowLastColumn="0"/>
+              <w:rPr>
+                <w:rFonts w:ascii="Times" w:eastAsia="Times New Roman" w:hAnsi="Times" w:cs="Times New Roman"/>
+                <w:color w:val="000000"/>
+                <w:kern w:val="0"/>
+                <w:sz w:val="20"/>
+                <w:szCs w:val="20"/>
+                <w:lang w:eastAsia="zh-CN"/>
+              </w:rPr>
+            </w:pPr>
+            <w:proofErr w:type="spellStart"/>
+            <w:r>
+              <w:rPr>
+                <w:rFonts w:ascii="Times" w:eastAsia="Times New Roman" w:hAnsi="Times" w:cs="Times New Roman"/>
+                <w:color w:val="000000"/>
+                <w:kern w:val="0"/>
+                <w:sz w:val="20"/>
+                <w:szCs w:val="20"/>
+                <w:lang w:eastAsia="zh-CN"/>
+              </w:rPr>
+              <w:t>Chaohui</w:t>
+            </w:r>
+            <w:proofErr w:type="spellEnd"/>
           </w:p>
         </w:tc>
         <w:tc>
@@ -7010,200 +7005,172 @@
                 <w:szCs w:val="20"/>
                 <w:lang w:eastAsia="zh-CN"/>
               </w:rPr>
-              <w:t>7</w:t>
-            </w:r>
-          </w:p>
-        </w:tc>
-        <w:tc>
-          <w:tcPr>
-            <w:tcW w:w="0" w:type="auto"/>
-          </w:tcPr>
-          <w:p>
-            <w:pPr>
-              <w:widowControl/>
-              <w:jc w:val="left"/>
-              <w:cnfStyle w:val="000000100000" w:firstRow="0" w:lastRow="0" w:firstColumn="0" w:lastColumn="0" w:oddVBand="0" w:evenVBand="0" w:oddHBand="1" w:evenHBand="0" w:firstRowFirstColumn="0" w:firstRowLastColumn="0" w:lastRowFirstColumn="0" w:lastRowLastColumn="0"/>
-              <w:rPr>
-                <w:rFonts w:ascii="Times" w:eastAsia="Times New Roman" w:hAnsi="Times" w:cs="Times New Roman"/>
-                <w:color w:val="000000"/>
-                <w:kern w:val="0"/>
-                <w:sz w:val="20"/>
-                <w:szCs w:val="20"/>
-                <w:lang w:eastAsia="zh-CN"/>
-              </w:rPr>
-            </w:pPr>
-            <w:r>
-              <w:rPr>
-                <w:rFonts w:ascii="Times" w:eastAsia="Times New Roman" w:hAnsi="Times" w:cs="Times New Roman"/>
-                <w:color w:val="000000"/>
-                <w:kern w:val="0"/>
-                <w:sz w:val="20"/>
-                <w:szCs w:val="20"/>
-                <w:lang w:eastAsia="zh-CN"/>
-              </w:rPr>
-              <w:t>9</w:t>
-            </w:r>
-          </w:p>
-        </w:tc>
-        <w:tc>
-          <w:tcPr>
-            <w:tcW w:w="0" w:type="auto"/>
-          </w:tcPr>
-          <w:p>
-            <w:pPr>
-              <w:widowControl/>
-              <w:jc w:val="left"/>
-              <w:cnfStyle w:val="000000100000" w:firstRow="0" w:lastRow="0" w:firstColumn="0" w:lastColumn="0" w:oddVBand="0" w:evenVBand="0" w:oddHBand="1" w:evenHBand="0" w:firstRowFirstColumn="0" w:firstRowLastColumn="0" w:lastRowFirstColumn="0" w:lastRowLastColumn="0"/>
-              <w:rPr>
-                <w:rFonts w:ascii="Times" w:eastAsia="Times New Roman" w:hAnsi="Times" w:cs="Times New Roman"/>
-                <w:color w:val="000000"/>
-                <w:kern w:val="0"/>
-                <w:sz w:val="20"/>
-                <w:szCs w:val="20"/>
-                <w:lang w:eastAsia="zh-CN"/>
-              </w:rPr>
-            </w:pPr>
-            <w:r>
-              <w:rPr>
-                <w:rFonts w:ascii="Times" w:eastAsia="Times New Roman" w:hAnsi="Times" w:cs="Times New Roman"/>
-                <w:color w:val="000000"/>
-                <w:kern w:val="0"/>
-                <w:sz w:val="20"/>
-                <w:szCs w:val="20"/>
-                <w:lang w:eastAsia="zh-CN"/>
-              </w:rPr>
-              <w:t>Develop DB access code for storing </w:t>
-            </w:r>
-            <w:r>
-              <w:rPr>
-                <w:rFonts w:ascii="Times" w:eastAsia="Times New Roman" w:hAnsi="Times" w:cs="Times New Roman"/>
-                <w:color w:val="000000"/>
-                <w:kern w:val="0"/>
-                <w:sz w:val="20"/>
-                <w:szCs w:val="20"/>
-                <w:lang w:eastAsia="zh-CN"/>
-              </w:rPr>
-              <w:t>and retrieving run information</w:t>
-            </w:r>
-          </w:p>
-          <w:p>
-            <w:pPr>
-              <w:widowControl/>
-              <w:jc w:val="left"/>
-              <w:cnfStyle w:val="000000100000" w:firstRow="0" w:lastRow="0" w:firstColumn="0" w:lastColumn="0" w:oddVBand="0" w:evenVBand="0" w:oddHBand="1" w:evenHBand="0" w:firstRowFirstColumn="0" w:firstRowLastColumn="0" w:lastRowFirstColumn="0" w:lastRowLastColumn="0"/>
-              <w:rPr>
-                <w:rFonts w:ascii="Times" w:eastAsia="Times New Roman" w:hAnsi="Times" w:cs="Times New Roman"/>
-                <w:color w:val="000000"/>
-                <w:kern w:val="0"/>
-                <w:sz w:val="20"/>
-                <w:szCs w:val="20"/>
-                <w:lang w:eastAsia="zh-CN"/>
-              </w:rPr>
-            </w:pPr>
-          </w:p>
-        </w:tc>
-        <w:tc>
-          <w:tcPr>
-            <w:tcW w:w="0" w:type="auto"/>
-          </w:tcPr>
-          <w:p>
-            <w:pPr>
-              <w:widowControl/>
-              <w:jc w:val="left"/>
-              <w:cnfStyle w:val="000000100000" w:firstRow="0" w:lastRow="0" w:firstColumn="0" w:lastColumn="0" w:oddVBand="0" w:evenVBand="0" w:oddHBand="1" w:evenHBand="0" w:firstRowFirstColumn="0" w:firstRowLastColumn="0" w:lastRowFirstColumn="0" w:lastRowLastColumn="0"/>
-              <w:rPr>
-                <w:rFonts w:ascii="Times" w:eastAsia="Times New Roman" w:hAnsi="Times" w:cs="Times New Roman"/>
-                <w:color w:val="000000"/>
-                <w:kern w:val="0"/>
-                <w:sz w:val="20"/>
-                <w:szCs w:val="20"/>
-                <w:lang w:eastAsia="zh-CN"/>
-              </w:rPr>
-            </w:pPr>
-            <w:r>
-              <w:rPr>
-                <w:rFonts w:ascii="Times" w:eastAsia="Times New Roman" w:hAnsi="Times" w:cs="Times New Roman"/>
-                <w:color w:val="000000"/>
-                <w:kern w:val="0"/>
-                <w:sz w:val="20"/>
-                <w:szCs w:val="20"/>
-                <w:lang w:eastAsia="zh-CN"/>
-              </w:rPr>
-              <w:t>Jan 26, 2017</w:t>
-            </w:r>
-          </w:p>
-        </w:tc>
-        <w:tc>
-          <w:tcPr>
-            <w:tcW w:w="0" w:type="auto"/>
-          </w:tcPr>
-          <w:p>
-            <w:pPr>
-              <w:widowControl/>
-              <w:jc w:val="left"/>
-              <w:cnfStyle w:val="000000100000" w:firstRow="0" w:lastRow="0" w:firstColumn="0" w:lastColumn="0" w:oddVBand="0" w:evenVBand="0" w:oddHBand="1" w:evenHBand="0" w:firstRowFirstColumn="0" w:firstRowLastColumn="0" w:lastRowFirstColumn="0" w:lastRowLastColumn="0"/>
-              <w:rPr>
-                <w:rFonts w:ascii="Times" w:eastAsia="Times New Roman" w:hAnsi="Times" w:cs="Times New Roman"/>
-                <w:color w:val="000000"/>
-                <w:kern w:val="0"/>
-                <w:sz w:val="20"/>
-                <w:szCs w:val="20"/>
-                <w:lang w:eastAsia="zh-CN"/>
-              </w:rPr>
-            </w:pPr>
-          </w:p>
-        </w:tc>
-        <w:tc>
-          <w:tcPr>
-            <w:tcW w:w="0" w:type="auto"/>
-          </w:tcPr>
-          <w:p>
-            <w:pPr>
-              <w:widowControl/>
-              <w:jc w:val="left"/>
-              <w:cnfStyle w:val="000000100000" w:firstRow="0" w:lastRow="0" w:firstColumn="0" w:lastColumn="0" w:oddVBand="0" w:evenVBand="0" w:oddHBand="1" w:evenHBand="0" w:firstRowFirstColumn="0" w:firstRowLastColumn="0" w:lastRowFirstColumn="0" w:lastRowLastColumn="0"/>
-              <w:rPr>
-                <w:rFonts w:ascii="Times" w:eastAsia="Times New Roman" w:hAnsi="Times" w:cs="Times New Roman"/>
-                <w:color w:val="000000"/>
-                <w:kern w:val="0"/>
-                <w:sz w:val="20"/>
-                <w:szCs w:val="20"/>
-                <w:lang w:eastAsia="zh-CN"/>
-              </w:rPr>
-            </w:pPr>
-          </w:p>
-        </w:tc>
-        <w:tc>
-          <w:tcPr>
-            <w:tcW w:w="0" w:type="auto"/>
-          </w:tcPr>
-          <w:p>
-            <w:pPr>
-              <w:widowControl/>
-              <w:jc w:val="left"/>
-              <w:cnfStyle w:val="000000100000" w:firstRow="0" w:lastRow="0" w:firstColumn="0" w:lastColumn="0" w:oddVBand="0" w:evenVBand="0" w:oddHBand="1" w:evenHBand="0" w:firstRowFirstColumn="0" w:firstRowLastColumn="0" w:lastRowFirstColumn="0" w:lastRowLastColumn="0"/>
-              <w:rPr>
-                <w:rFonts w:ascii="Times" w:eastAsia="Times New Roman" w:hAnsi="Times" w:cs="Times New Roman"/>
-                <w:color w:val="000000"/>
-                <w:kern w:val="0"/>
-                <w:sz w:val="20"/>
-                <w:szCs w:val="20"/>
-                <w:lang w:eastAsia="zh-CN"/>
-              </w:rPr>
-            </w:pPr>
-            <w:proofErr w:type="spellStart"/>
-            <w:r>
-              <w:rPr>
-                <w:rFonts w:ascii="Times" w:eastAsia="Times New Roman" w:hAnsi="Times" w:cs="Times New Roman"/>
-                <w:color w:val="000000"/>
-                <w:kern w:val="0"/>
-                <w:sz w:val="20"/>
-                <w:szCs w:val="20"/>
-                <w:lang w:eastAsia="zh-CN"/>
-              </w:rPr>
-              <w:t>Chaohui</w:t>
-            </w:r>
-            <w:proofErr w:type="spellEnd"/>
+              <w:t>8</w:t>
+            </w:r>
+          </w:p>
+        </w:tc>
+        <w:tc>
+          <w:tcPr>
+            <w:tcW w:w="0" w:type="auto"/>
+          </w:tcPr>
+          <w:p>
+            <w:pPr>
+              <w:widowControl/>
+              <w:jc w:val="left"/>
+              <w:cnfStyle w:val="000000100000" w:firstRow="0" w:lastRow="0" w:firstColumn="0" w:lastColumn="0" w:oddVBand="0" w:evenVBand="0" w:oddHBand="1" w:evenHBand="0" w:firstRowFirstColumn="0" w:firstRowLastColumn="0" w:lastRowFirstColumn="0" w:lastRowLastColumn="0"/>
+              <w:rPr>
+                <w:rFonts w:ascii="Times" w:eastAsia="Times New Roman" w:hAnsi="Times" w:cs="Times New Roman"/>
+                <w:color w:val="000000"/>
+                <w:kern w:val="0"/>
+                <w:sz w:val="20"/>
+                <w:szCs w:val="20"/>
+                <w:lang w:eastAsia="zh-CN"/>
+              </w:rPr>
+            </w:pPr>
+            <w:r>
+              <w:rPr>
+                <w:rFonts w:ascii="Times" w:eastAsia="Times New Roman" w:hAnsi="Times" w:cs="Times New Roman"/>
+                <w:color w:val="000000"/>
+                <w:kern w:val="0"/>
+                <w:sz w:val="20"/>
+                <w:szCs w:val="20"/>
+                <w:lang w:eastAsia="zh-CN"/>
+              </w:rPr>
+              <w:t>10</w:t>
+            </w:r>
+          </w:p>
+        </w:tc>
+        <w:tc>
+          <w:tcPr>
+            <w:tcW w:w="0" w:type="auto"/>
+          </w:tcPr>
+          <w:p>
+            <w:pPr>
+              <w:widowControl/>
+              <w:jc w:val="left"/>
+              <w:cnfStyle w:val="000000100000" w:firstRow="0" w:lastRow="0" w:firstColumn="0" w:lastColumn="0" w:oddVBand="0" w:evenVBand="0" w:oddHBand="1" w:evenHBand="0" w:firstRowFirstColumn="0" w:firstRowLastColumn="0" w:lastRowFirstColumn="0" w:lastRowLastColumn="0"/>
+              <w:rPr>
+                <w:rFonts w:ascii="Times" w:eastAsia="Times New Roman" w:hAnsi="Times" w:cs="Times New Roman"/>
+                <w:color w:val="000000"/>
+                <w:kern w:val="0"/>
+                <w:sz w:val="20"/>
+                <w:szCs w:val="20"/>
+                <w:lang w:eastAsia="zh-CN"/>
+              </w:rPr>
+            </w:pPr>
+            <w:r>
+              <w:rPr>
+                <w:rFonts w:ascii="Times" w:eastAsia="Times New Roman" w:hAnsi="Times" w:cs="Times New Roman"/>
+                <w:color w:val="000000"/>
+                <w:kern w:val="0"/>
+                <w:sz w:val="20"/>
+                <w:szCs w:val="20"/>
+                <w:lang w:eastAsia="zh-CN"/>
+              </w:rPr>
+              <w:t>Develop GUI to show all run information</w:t>
+            </w:r>
+          </w:p>
+        </w:tc>
+        <w:tc>
+          <w:tcPr>
+            <w:tcW w:w="0" w:type="auto"/>
+          </w:tcPr>
+          <w:p>
+            <w:pPr>
+              <w:widowControl/>
+              <w:jc w:val="left"/>
+              <w:cnfStyle w:val="000000100000" w:firstRow="0" w:lastRow="0" w:firstColumn="0" w:lastColumn="0" w:oddVBand="0" w:evenVBand="0" w:oddHBand="1" w:evenHBand="0" w:firstRowFirstColumn="0" w:firstRowLastColumn="0" w:lastRowFirstColumn="0" w:lastRowLastColumn="0"/>
+              <w:rPr>
+                <w:rFonts w:ascii="Times" w:eastAsia="Times New Roman" w:hAnsi="Times" w:cs="Times New Roman"/>
+                <w:color w:val="000000"/>
+                <w:kern w:val="0"/>
+                <w:sz w:val="20"/>
+                <w:szCs w:val="20"/>
+                <w:lang w:eastAsia="zh-CN"/>
+              </w:rPr>
+            </w:pPr>
+            <w:r>
+              <w:rPr>
+                <w:rFonts w:ascii="Times" w:eastAsia="Times New Roman" w:hAnsi="Times" w:cs="Times New Roman"/>
+                <w:color w:val="000000"/>
+                <w:kern w:val="0"/>
+                <w:sz w:val="20"/>
+                <w:szCs w:val="20"/>
+                <w:lang w:eastAsia="zh-CN"/>
+              </w:rPr>
+              <w:t>Feb 6, 2017</w:t>
+            </w:r>
+          </w:p>
+        </w:tc>
+        <w:tc>
+          <w:tcPr>
+            <w:tcW w:w="0" w:type="auto"/>
+          </w:tcPr>
+          <w:p>
+            <w:pPr>
+              <w:widowControl/>
+              <w:jc w:val="left"/>
+              <w:cnfStyle w:val="000000100000" w:firstRow="0" w:lastRow="0" w:firstColumn="0" w:lastColumn="0" w:oddVBand="0" w:evenVBand="0" w:oddHBand="1" w:evenHBand="0" w:firstRowFirstColumn="0" w:firstRowLastColumn="0" w:lastRowFirstColumn="0" w:lastRowLastColumn="0"/>
+              <w:rPr>
+                <w:rFonts w:ascii="Times" w:eastAsia="Times New Roman" w:hAnsi="Times" w:cs="Times New Roman"/>
+                <w:color w:val="000000"/>
+                <w:kern w:val="0"/>
+                <w:sz w:val="20"/>
+                <w:szCs w:val="20"/>
+                <w:lang w:eastAsia="zh-CN"/>
+              </w:rPr>
+            </w:pPr>
+          </w:p>
+        </w:tc>
+        <w:tc>
+          <w:tcPr>
+            <w:tcW w:w="0" w:type="auto"/>
+          </w:tcPr>
+          <w:p>
+            <w:pPr>
+              <w:widowControl/>
+              <w:jc w:val="left"/>
+              <w:cnfStyle w:val="000000100000" w:firstRow="0" w:lastRow="0" w:firstColumn="0" w:lastColumn="0" w:oddVBand="0" w:evenVBand="0" w:oddHBand="1" w:evenHBand="0" w:firstRowFirstColumn="0" w:firstRowLastColumn="0" w:lastRowFirstColumn="0" w:lastRowLastColumn="0"/>
+              <w:rPr>
+                <w:rFonts w:ascii="Times" w:eastAsia="Times New Roman" w:hAnsi="Times" w:cs="Times New Roman"/>
+                <w:color w:val="000000"/>
+                <w:kern w:val="0"/>
+                <w:sz w:val="20"/>
+                <w:szCs w:val="20"/>
+                <w:lang w:eastAsia="zh-CN"/>
+              </w:rPr>
+            </w:pPr>
+          </w:p>
+        </w:tc>
+        <w:tc>
+          <w:tcPr>
+            <w:tcW w:w="0" w:type="auto"/>
+          </w:tcPr>
+          <w:p>
+            <w:pPr>
+              <w:widowControl/>
+              <w:jc w:val="left"/>
+              <w:cnfStyle w:val="000000100000" w:firstRow="0" w:lastRow="0" w:firstColumn="0" w:lastColumn="0" w:oddVBand="0" w:evenVBand="0" w:oddHBand="1" w:evenHBand="0" w:firstRowFirstColumn="0" w:firstRowLastColumn="0" w:lastRowFirstColumn="0" w:lastRowLastColumn="0"/>
+              <w:rPr>
+                <w:rFonts w:ascii="Times" w:eastAsia="Times New Roman" w:hAnsi="Times" w:cs="Times New Roman"/>
+                <w:color w:val="000000"/>
+                <w:kern w:val="0"/>
+                <w:sz w:val="20"/>
+                <w:szCs w:val="20"/>
+                <w:lang w:eastAsia="zh-CN"/>
+              </w:rPr>
+            </w:pPr>
+            <w:r>
+              <w:rPr>
+                <w:rFonts w:ascii="Times" w:eastAsia="Times New Roman" w:hAnsi="Times" w:cs="Times New Roman"/>
+                <w:color w:val="000000"/>
+                <w:kern w:val="0"/>
+                <w:sz w:val="20"/>
+                <w:szCs w:val="20"/>
+                <w:lang w:eastAsia="zh-CN"/>
+              </w:rPr>
+              <w:t>Yifan</w:t>
+            </w:r>
           </w:p>
         </w:tc>
         <w:tc>
@@ -7269,111 +7236,111 @@
                 <w:szCs w:val="20"/>
                 <w:lang w:eastAsia="zh-CN"/>
               </w:rPr>
-              <w:t>2</w:t>
-            </w:r>
-            <w:r>
-              <w:rPr>
-                <w:rFonts w:ascii="Times" w:eastAsia="Times New Roman" w:hAnsi="Times" w:cs="Times New Roman"/>
-                <w:color w:val="000000"/>
-                <w:kern w:val="0"/>
-                <w:sz w:val="20"/>
-                <w:szCs w:val="20"/>
-                <w:lang w:eastAsia="zh-CN"/>
-              </w:rPr>
-              <w:t>8</w:t>
-            </w:r>
-          </w:p>
-        </w:tc>
-        <w:tc>
-          <w:tcPr>
-            <w:tcW w:w="0" w:type="auto"/>
-          </w:tcPr>
-          <w:p>
-            <w:pPr>
-              <w:widowControl/>
-              <w:jc w:val="left"/>
-              <w:cnfStyle w:val="000000000000" w:firstRow="0" w:lastRow="0" w:firstColumn="0" w:lastColumn="0" w:oddVBand="0" w:evenVBand="0" w:oddHBand="0" w:evenHBand="0" w:firstRowFirstColumn="0" w:firstRowLastColumn="0" w:lastRowFirstColumn="0" w:lastRowLastColumn="0"/>
-              <w:rPr>
-                <w:rFonts w:ascii="Times" w:eastAsia="Times New Roman" w:hAnsi="Times" w:cs="Times New Roman"/>
-                <w:color w:val="000000"/>
-                <w:kern w:val="0"/>
-                <w:sz w:val="20"/>
-                <w:szCs w:val="20"/>
-                <w:lang w:eastAsia="zh-CN"/>
-              </w:rPr>
-            </w:pPr>
-            <w:r>
-              <w:rPr>
-                <w:rFonts w:ascii="Times" w:eastAsia="Times New Roman" w:hAnsi="Times" w:cs="Times New Roman"/>
-                <w:color w:val="000000"/>
-                <w:kern w:val="0"/>
-                <w:sz w:val="20"/>
-                <w:szCs w:val="20"/>
-                <w:lang w:eastAsia="zh-CN"/>
-              </w:rPr>
-              <w:t>10</w:t>
-            </w:r>
-          </w:p>
-        </w:tc>
-        <w:tc>
-          <w:tcPr>
-            <w:tcW w:w="0" w:type="auto"/>
-          </w:tcPr>
-          <w:p>
-            <w:pPr>
-              <w:widowControl/>
-              <w:jc w:val="left"/>
-              <w:cnfStyle w:val="000000000000" w:firstRow="0" w:lastRow="0" w:firstColumn="0" w:lastColumn="0" w:oddVBand="0" w:evenVBand="0" w:oddHBand="0" w:evenHBand="0" w:firstRowFirstColumn="0" w:firstRowLastColumn="0" w:lastRowFirstColumn="0" w:lastRowLastColumn="0"/>
-              <w:rPr>
-                <w:rFonts w:ascii="Times" w:eastAsia="Times New Roman" w:hAnsi="Times" w:cs="Times New Roman"/>
-                <w:color w:val="000000"/>
-                <w:kern w:val="0"/>
-                <w:sz w:val="20"/>
-                <w:szCs w:val="20"/>
-                <w:lang w:eastAsia="zh-CN"/>
-              </w:rPr>
-            </w:pPr>
-            <w:r>
-              <w:rPr>
-                <w:rFonts w:ascii="Times" w:eastAsia="Times New Roman" w:hAnsi="Times" w:cs="Times New Roman"/>
-                <w:color w:val="000000"/>
-                <w:kern w:val="0"/>
-                <w:sz w:val="20"/>
-                <w:szCs w:val="20"/>
-                <w:lang w:eastAsia="zh-CN"/>
-              </w:rPr>
-              <w:t>Develop GUI to show all run information</w:t>
-            </w:r>
-          </w:p>
-        </w:tc>
-        <w:tc>
-          <w:tcPr>
-            <w:tcW w:w="0" w:type="auto"/>
-          </w:tcPr>
-          <w:p>
-            <w:pPr>
-              <w:widowControl/>
-              <w:jc w:val="left"/>
-              <w:cnfStyle w:val="000000000000" w:firstRow="0" w:lastRow="0" w:firstColumn="0" w:lastColumn="0" w:oddVBand="0" w:evenVBand="0" w:oddHBand="0" w:evenHBand="0" w:firstRowFirstColumn="0" w:firstRowLastColumn="0" w:lastRowFirstColumn="0" w:lastRowLastColumn="0"/>
-              <w:rPr>
-                <w:rFonts w:ascii="Times" w:eastAsia="Times New Roman" w:hAnsi="Times" w:cs="Times New Roman"/>
-                <w:color w:val="000000"/>
-                <w:kern w:val="0"/>
-                <w:sz w:val="20"/>
-                <w:szCs w:val="20"/>
-                <w:lang w:eastAsia="zh-CN"/>
-              </w:rPr>
-            </w:pPr>
-            <w:r>
-              <w:rPr>
-                <w:rFonts w:ascii="Times" w:eastAsia="Times New Roman" w:hAnsi="Times" w:cs="Times New Roman"/>
-                <w:color w:val="000000"/>
-                <w:kern w:val="0"/>
-                <w:sz w:val="20"/>
-                <w:szCs w:val="20"/>
-                <w:lang w:eastAsia="zh-CN"/>
-              </w:rPr>
-              <w:t>Feb 6, 2017</w:t>
+              <w:t>29</w:t>
+            </w:r>
+          </w:p>
+        </w:tc>
+        <w:tc>
+          <w:tcPr>
+            <w:tcW w:w="0" w:type="auto"/>
+          </w:tcPr>
+          <w:p>
+            <w:pPr>
+              <w:widowControl/>
+              <w:jc w:val="left"/>
+              <w:cnfStyle w:val="000000000000" w:firstRow="0" w:lastRow="0" w:firstColumn="0" w:lastColumn="0" w:oddVBand="0" w:evenVBand="0" w:oddHBand="0" w:evenHBand="0" w:firstRowFirstColumn="0" w:firstRowLastColumn="0" w:lastRowFirstColumn="0" w:lastRowLastColumn="0"/>
+              <w:rPr>
+                <w:rFonts w:ascii="Times" w:eastAsia="Times New Roman" w:hAnsi="Times" w:cs="Times New Roman"/>
+                <w:color w:val="000000"/>
+                <w:kern w:val="0"/>
+                <w:sz w:val="20"/>
+                <w:szCs w:val="20"/>
+                <w:lang w:eastAsia="zh-CN"/>
+              </w:rPr>
+            </w:pPr>
+            <w:r>
+              <w:rPr>
+                <w:rFonts w:ascii="Times" w:eastAsia="Times New Roman" w:hAnsi="Times" w:cs="Times New Roman"/>
+                <w:color w:val="000000"/>
+                <w:kern w:val="0"/>
+                <w:sz w:val="20"/>
+                <w:szCs w:val="20"/>
+                <w:lang w:eastAsia="zh-CN"/>
+              </w:rPr>
+              <w:t>11</w:t>
+            </w:r>
+          </w:p>
+        </w:tc>
+        <w:tc>
+          <w:tcPr>
+            <w:tcW w:w="0" w:type="auto"/>
+          </w:tcPr>
+          <w:p>
+            <w:pPr>
+              <w:widowControl/>
+              <w:jc w:val="left"/>
+              <w:cnfStyle w:val="000000000000" w:firstRow="0" w:lastRow="0" w:firstColumn="0" w:lastColumn="0" w:oddVBand="0" w:evenVBand="0" w:oddHBand="0" w:evenHBand="0" w:firstRowFirstColumn="0" w:firstRowLastColumn="0" w:lastRowFirstColumn="0" w:lastRowLastColumn="0"/>
+              <w:rPr>
+                <w:rFonts w:ascii="Times" w:eastAsia="Times New Roman" w:hAnsi="Times" w:cs="Times New Roman"/>
+                <w:color w:val="000000"/>
+                <w:kern w:val="0"/>
+                <w:sz w:val="20"/>
+                <w:szCs w:val="20"/>
+                <w:lang w:eastAsia="zh-CN"/>
+              </w:rPr>
+            </w:pPr>
+            <w:r>
+              <w:rPr>
+                <w:rFonts w:ascii="Times" w:eastAsia="Times New Roman" w:hAnsi="Times" w:cs="Times New Roman"/>
+                <w:color w:val="000000"/>
+                <w:kern w:val="0"/>
+                <w:sz w:val="20"/>
+                <w:szCs w:val="20"/>
+                <w:lang w:eastAsia="zh-CN"/>
+              </w:rPr>
+              <w:t>Develop GUI to filter history runs</w:t>
+            </w:r>
+          </w:p>
+        </w:tc>
+        <w:tc>
+          <w:tcPr>
+            <w:tcW w:w="0" w:type="auto"/>
+          </w:tcPr>
+          <w:p>
+            <w:pPr>
+              <w:widowControl/>
+              <w:jc w:val="left"/>
+              <w:cnfStyle w:val="000000000000" w:firstRow="0" w:lastRow="0" w:firstColumn="0" w:lastColumn="0" w:oddVBand="0" w:evenVBand="0" w:oddHBand="0" w:evenHBand="0" w:firstRowFirstColumn="0" w:firstRowLastColumn="0" w:lastRowFirstColumn="0" w:lastRowLastColumn="0"/>
+              <w:rPr>
+                <w:rFonts w:ascii="Times" w:eastAsia="Times New Roman" w:hAnsi="Times" w:cs="Times New Roman"/>
+                <w:color w:val="000000"/>
+                <w:kern w:val="0"/>
+                <w:sz w:val="20"/>
+                <w:szCs w:val="20"/>
+                <w:lang w:eastAsia="zh-CN"/>
+              </w:rPr>
+            </w:pPr>
+            <w:r>
+              <w:rPr>
+                <w:rFonts w:ascii="Times" w:eastAsia="Times New Roman" w:hAnsi="Times" w:cs="Times New Roman"/>
+                <w:color w:val="000000"/>
+                <w:kern w:val="0"/>
+                <w:sz w:val="20"/>
+                <w:szCs w:val="20"/>
+                <w:lang w:eastAsia="zh-CN"/>
+              </w:rPr>
+              <w:t>Jan 29</w:t>
+            </w:r>
+            <w:r>
+              <w:rPr>
+                <w:rFonts w:ascii="Times" w:eastAsia="Times New Roman" w:hAnsi="Times" w:cs="Times New Roman"/>
+                <w:color w:val="000000"/>
+                <w:kern w:val="0"/>
+                <w:sz w:val="20"/>
+                <w:szCs w:val="20"/>
+                <w:lang w:eastAsia="zh-CN"/>
+              </w:rPr>
+              <w:t>, 2017</w:t>
             </w:r>
           </w:p>
         </w:tc>
@@ -7457,249 +7424,6 @@
               <w:widowControl/>
               <w:jc w:val="left"/>
               <w:cnfStyle w:val="000000000000" w:firstRow="0" w:lastRow="0" w:firstColumn="0" w:lastColumn="0" w:oddVBand="0" w:evenVBand="0" w:oddHBand="0" w:evenHBand="0" w:firstRowFirstColumn="0" w:firstRowLastColumn="0" w:lastRowFirstColumn="0" w:lastRowLastColumn="0"/>
-              <w:rPr>
-                <w:rFonts w:ascii="Times" w:eastAsia="Times New Roman" w:hAnsi="Times" w:cs="Times New Roman"/>
-                <w:color w:val="000000"/>
-                <w:kern w:val="0"/>
-                <w:sz w:val="20"/>
-                <w:szCs w:val="20"/>
-                <w:lang w:eastAsia="zh-CN"/>
-              </w:rPr>
-            </w:pPr>
-            <w:r>
-              <w:rPr>
-                <w:rFonts w:ascii="Times" w:eastAsia="Times New Roman" w:hAnsi="Times" w:cs="Times New Roman"/>
-                <w:color w:val="000000"/>
-                <w:kern w:val="0"/>
-                <w:sz w:val="20"/>
-                <w:szCs w:val="20"/>
-                <w:lang w:eastAsia="zh-CN"/>
-              </w:rPr>
-              <w:t>Not started</w:t>
-            </w:r>
-          </w:p>
-        </w:tc>
-      </w:tr>
-      <w:tr>
-        <w:trPr>
-          <w:cnfStyle w:val="000000100000" w:firstRow="0" w:lastRow="0" w:firstColumn="0" w:lastColumn="0" w:oddVBand="0" w:evenVBand="0" w:oddHBand="1" w:evenHBand="0" w:firstRowFirstColumn="0" w:firstRowLastColumn="0" w:lastRowFirstColumn="0" w:lastRowLastColumn="0"/>
-          <w:trHeight w:val="1017"/>
-        </w:trPr>
-        <w:tc>
-          <w:tcPr>
-            <w:cnfStyle w:val="001000000000" w:firstRow="0" w:lastRow="0" w:firstColumn="1" w:lastColumn="0" w:oddVBand="0" w:evenVBand="0" w:oddHBand="0" w:evenHBand="0" w:firstRowFirstColumn="0" w:firstRowLastColumn="0" w:lastRowFirstColumn="0" w:lastRowLastColumn="0"/>
-            <w:tcW w:w="672" w:type="dxa"/>
-          </w:tcPr>
-          <w:p>
-            <w:pPr>
-              <w:widowControl/>
-              <w:jc w:val="left"/>
-              <w:rPr>
-                <w:rFonts w:ascii="Times" w:eastAsia="Times New Roman" w:hAnsi="Times" w:cs="Times New Roman"/>
-                <w:color w:val="000000"/>
-                <w:kern w:val="0"/>
-                <w:sz w:val="20"/>
-                <w:szCs w:val="20"/>
-                <w:lang w:eastAsia="zh-CN"/>
-              </w:rPr>
-            </w:pPr>
-            <w:r>
-              <w:rPr>
-                <w:rFonts w:ascii="Times" w:eastAsia="Times New Roman" w:hAnsi="Times" w:cs="Times New Roman"/>
-                <w:color w:val="000000"/>
-                <w:kern w:val="0"/>
-                <w:sz w:val="20"/>
-                <w:szCs w:val="20"/>
-                <w:lang w:eastAsia="zh-CN"/>
-              </w:rPr>
-              <w:t>29</w:t>
-            </w:r>
-          </w:p>
-        </w:tc>
-        <w:tc>
-          <w:tcPr>
-            <w:tcW w:w="0" w:type="auto"/>
-          </w:tcPr>
-          <w:p>
-            <w:pPr>
-              <w:widowControl/>
-              <w:jc w:val="left"/>
-              <w:cnfStyle w:val="000000100000" w:firstRow="0" w:lastRow="0" w:firstColumn="0" w:lastColumn="0" w:oddVBand="0" w:evenVBand="0" w:oddHBand="1" w:evenHBand="0" w:firstRowFirstColumn="0" w:firstRowLastColumn="0" w:lastRowFirstColumn="0" w:lastRowLastColumn="0"/>
-              <w:rPr>
-                <w:rFonts w:ascii="Times" w:eastAsia="Times New Roman" w:hAnsi="Times" w:cs="Times New Roman"/>
-                <w:color w:val="000000"/>
-                <w:kern w:val="0"/>
-                <w:sz w:val="20"/>
-                <w:szCs w:val="20"/>
-                <w:lang w:eastAsia="zh-CN"/>
-              </w:rPr>
-            </w:pPr>
-            <w:r>
-              <w:rPr>
-                <w:rFonts w:ascii="Times" w:eastAsia="Times New Roman" w:hAnsi="Times" w:cs="Times New Roman"/>
-                <w:color w:val="000000"/>
-                <w:kern w:val="0"/>
-                <w:sz w:val="20"/>
-                <w:szCs w:val="20"/>
-                <w:lang w:eastAsia="zh-CN"/>
-              </w:rPr>
-              <w:t>11</w:t>
-            </w:r>
-          </w:p>
-        </w:tc>
-        <w:tc>
-          <w:tcPr>
-            <w:tcW w:w="0" w:type="auto"/>
-          </w:tcPr>
-          <w:p>
-            <w:pPr>
-              <w:widowControl/>
-              <w:jc w:val="left"/>
-              <w:cnfStyle w:val="000000100000" w:firstRow="0" w:lastRow="0" w:firstColumn="0" w:lastColumn="0" w:oddVBand="0" w:evenVBand="0" w:oddHBand="1" w:evenHBand="0" w:firstRowFirstColumn="0" w:firstRowLastColumn="0" w:lastRowFirstColumn="0" w:lastRowLastColumn="0"/>
-              <w:rPr>
-                <w:rFonts w:ascii="Times" w:eastAsia="Times New Roman" w:hAnsi="Times" w:cs="Times New Roman"/>
-                <w:color w:val="000000"/>
-                <w:kern w:val="0"/>
-                <w:sz w:val="20"/>
-                <w:szCs w:val="20"/>
-                <w:lang w:eastAsia="zh-CN"/>
-              </w:rPr>
-            </w:pPr>
-            <w:r>
-              <w:rPr>
-                <w:rFonts w:ascii="Times" w:eastAsia="Times New Roman" w:hAnsi="Times" w:cs="Times New Roman"/>
-                <w:color w:val="000000"/>
-                <w:kern w:val="0"/>
-                <w:sz w:val="20"/>
-                <w:szCs w:val="20"/>
-                <w:lang w:eastAsia="zh-CN"/>
-              </w:rPr>
-              <w:t>Develop GUI to filter history runs</w:t>
-            </w:r>
-          </w:p>
-        </w:tc>
-        <w:tc>
-          <w:tcPr>
-            <w:tcW w:w="0" w:type="auto"/>
-          </w:tcPr>
-          <w:p>
-            <w:pPr>
-              <w:widowControl/>
-              <w:jc w:val="left"/>
-              <w:cnfStyle w:val="000000100000" w:firstRow="0" w:lastRow="0" w:firstColumn="0" w:lastColumn="0" w:oddVBand="0" w:evenVBand="0" w:oddHBand="1" w:evenHBand="0" w:firstRowFirstColumn="0" w:firstRowLastColumn="0" w:lastRowFirstColumn="0" w:lastRowLastColumn="0"/>
-              <w:rPr>
-                <w:rFonts w:ascii="Times" w:eastAsia="Times New Roman" w:hAnsi="Times" w:cs="Times New Roman"/>
-                <w:color w:val="000000"/>
-                <w:kern w:val="0"/>
-                <w:sz w:val="20"/>
-                <w:szCs w:val="20"/>
-                <w:lang w:eastAsia="zh-CN"/>
-              </w:rPr>
-            </w:pPr>
-            <w:r>
-              <w:rPr>
-                <w:rFonts w:ascii="Times" w:eastAsia="Times New Roman" w:hAnsi="Times" w:cs="Times New Roman"/>
-                <w:color w:val="000000"/>
-                <w:kern w:val="0"/>
-                <w:sz w:val="20"/>
-                <w:szCs w:val="20"/>
-                <w:lang w:eastAsia="zh-CN"/>
-              </w:rPr>
-              <w:t>Jan 29</w:t>
-            </w:r>
-            <w:r>
-              <w:rPr>
-                <w:rFonts w:ascii="Times" w:eastAsia="Times New Roman" w:hAnsi="Times" w:cs="Times New Roman"/>
-                <w:color w:val="000000"/>
-                <w:kern w:val="0"/>
-                <w:sz w:val="20"/>
-                <w:szCs w:val="20"/>
-                <w:lang w:eastAsia="zh-CN"/>
-              </w:rPr>
-              <w:t>, 2017</w:t>
-            </w:r>
-          </w:p>
-        </w:tc>
-        <w:tc>
-          <w:tcPr>
-            <w:tcW w:w="0" w:type="auto"/>
-          </w:tcPr>
-          <w:p>
-            <w:pPr>
-              <w:widowControl/>
-              <w:jc w:val="left"/>
-              <w:cnfStyle w:val="000000100000" w:firstRow="0" w:lastRow="0" w:firstColumn="0" w:lastColumn="0" w:oddVBand="0" w:evenVBand="0" w:oddHBand="1" w:evenHBand="0" w:firstRowFirstColumn="0" w:firstRowLastColumn="0" w:lastRowFirstColumn="0" w:lastRowLastColumn="0"/>
-              <w:rPr>
-                <w:rFonts w:ascii="Times" w:eastAsia="Times New Roman" w:hAnsi="Times" w:cs="Times New Roman"/>
-                <w:color w:val="000000"/>
-                <w:kern w:val="0"/>
-                <w:sz w:val="20"/>
-                <w:szCs w:val="20"/>
-                <w:lang w:eastAsia="zh-CN"/>
-              </w:rPr>
-            </w:pPr>
-          </w:p>
-        </w:tc>
-        <w:tc>
-          <w:tcPr>
-            <w:tcW w:w="0" w:type="auto"/>
-          </w:tcPr>
-          <w:p>
-            <w:pPr>
-              <w:widowControl/>
-              <w:jc w:val="left"/>
-              <w:cnfStyle w:val="000000100000" w:firstRow="0" w:lastRow="0" w:firstColumn="0" w:lastColumn="0" w:oddVBand="0" w:evenVBand="0" w:oddHBand="1" w:evenHBand="0" w:firstRowFirstColumn="0" w:firstRowLastColumn="0" w:lastRowFirstColumn="0" w:lastRowLastColumn="0"/>
-              <w:rPr>
-                <w:rFonts w:ascii="Times" w:eastAsia="Times New Roman" w:hAnsi="Times" w:cs="Times New Roman"/>
-                <w:color w:val="000000"/>
-                <w:kern w:val="0"/>
-                <w:sz w:val="20"/>
-                <w:szCs w:val="20"/>
-                <w:lang w:eastAsia="zh-CN"/>
-              </w:rPr>
-            </w:pPr>
-          </w:p>
-        </w:tc>
-        <w:tc>
-          <w:tcPr>
-            <w:tcW w:w="0" w:type="auto"/>
-          </w:tcPr>
-          <w:p>
-            <w:pPr>
-              <w:widowControl/>
-              <w:jc w:val="left"/>
-              <w:cnfStyle w:val="000000100000" w:firstRow="0" w:lastRow="0" w:firstColumn="0" w:lastColumn="0" w:oddVBand="0" w:evenVBand="0" w:oddHBand="1" w:evenHBand="0" w:firstRowFirstColumn="0" w:firstRowLastColumn="0" w:lastRowFirstColumn="0" w:lastRowLastColumn="0"/>
-              <w:rPr>
-                <w:rFonts w:ascii="Times" w:eastAsia="Times New Roman" w:hAnsi="Times" w:cs="Times New Roman"/>
-                <w:color w:val="000000"/>
-                <w:kern w:val="0"/>
-                <w:sz w:val="20"/>
-                <w:szCs w:val="20"/>
-                <w:lang w:eastAsia="zh-CN"/>
-              </w:rPr>
-            </w:pPr>
-            <w:r>
-              <w:rPr>
-                <w:rFonts w:ascii="Times" w:eastAsia="Times New Roman" w:hAnsi="Times" w:cs="Times New Roman"/>
-                <w:color w:val="000000"/>
-                <w:kern w:val="0"/>
-                <w:sz w:val="20"/>
-                <w:szCs w:val="20"/>
-                <w:lang w:eastAsia="zh-CN"/>
-              </w:rPr>
-              <w:t>Yifan</w:t>
-            </w:r>
-          </w:p>
-        </w:tc>
-        <w:tc>
-          <w:tcPr>
-            <w:tcW w:w="0" w:type="auto"/>
-          </w:tcPr>
-          <w:p>
-            <w:pPr>
-              <w:widowControl/>
-              <w:jc w:val="left"/>
-              <w:cnfStyle w:val="000000100000" w:firstRow="0" w:lastRow="0" w:firstColumn="0" w:lastColumn="0" w:oddVBand="0" w:evenVBand="0" w:oddHBand="1" w:evenHBand="0" w:firstRowFirstColumn="0" w:firstRowLastColumn="0" w:lastRowFirstColumn="0" w:lastRowLastColumn="0"/>
               <w:rPr>
                 <w:rFonts w:ascii="Times" w:eastAsia="Times New Roman" w:hAnsi="Times" w:cs="Times New Roman"/>
                 <w:color w:val="000000"/>
@@ -7751,7 +7475,7 @@
     </w:rPrDefault>
     <w:pPrDefault/>
   </w:docDefaults>
-  <w:latentStyles w:defLockedState="0" w:defUIPriority="99" w:defSemiHidden="0" w:defUnhideWhenUsed="0" w:defQFormat="0" w:count="380">
+  <w:latentStyles w:defLockedState="0" w:defUIPriority="99" w:defSemiHidden="0" w:defUnhideWhenUsed="0" w:defQFormat="0" w:count="382">
     <w:lsdException w:name="Normal" w:uiPriority="0" w:qFormat="1"/>
     <w:lsdException w:name="heading 1" w:uiPriority="9" w:qFormat="1"/>
     <w:lsdException w:name="heading 2" w:semiHidden="1" w:uiPriority="9" w:unhideWhenUsed="1" w:qFormat="1"/>
@@ -7857,7 +7581,6 @@
     <w:lsdException w:name="HTML Sample" w:semiHidden="1" w:unhideWhenUsed="1"/>
     <w:lsdException w:name="HTML Typewriter" w:semiHidden="1" w:unhideWhenUsed="1"/>
     <w:lsdException w:name="HTML Variable" w:semiHidden="1" w:unhideWhenUsed="1"/>
-    <w:lsdException w:name="Normal Table" w:semiHidden="1" w:unhideWhenUsed="1"/>
     <w:lsdException w:name="annotation subject" w:semiHidden="1" w:unhideWhenUsed="1"/>
     <w:lsdException w:name="No List" w:semiHidden="1" w:unhideWhenUsed="1"/>
     <w:lsdException w:name="Outline List 1" w:semiHidden="1" w:unhideWhenUsed="1"/>
@@ -7903,11 +7626,9 @@
     <w:lsdException w:name="Table Subtle 1" w:semiHidden="1" w:unhideWhenUsed="1"/>
     <w:lsdException w:name="Table Subtle 2" w:semiHidden="1" w:unhideWhenUsed="1"/>
     <w:lsdException w:name="Table Web 1" w:semiHidden="1" w:unhideWhenUsed="1"/>
-    <w:lsdException w:name="Table Web 2" w:semiHidden="1" w:unhideWhenUsed="1"/>
     <w:lsdException w:name="Table Web 3" w:semiHidden="1" w:unhideWhenUsed="1"/>
     <w:lsdException w:name="Balloon Text" w:semiHidden="1" w:unhideWhenUsed="1"/>
     <w:lsdException w:name="Table Grid" w:uiPriority="39"/>
-    <w:lsdException w:name="Table Theme" w:semiHidden="1" w:unhideWhenUsed="1"/>
     <w:lsdException w:name="Note Level 1" w:semiHidden="1" w:unhideWhenUsed="1"/>
     <w:lsdException w:name="Note Level 2" w:semiHidden="1" w:unhideWhenUsed="1"/>
     <w:lsdException w:name="Note Level 3" w:semiHidden="1" w:unhideWhenUsed="1"/>
@@ -8132,6 +7853,8 @@
     <w:lsdException w:name="List Table 5 Dark Accent 6" w:uiPriority="50"/>
     <w:lsdException w:name="List Table 6 Colorful Accent 6" w:uiPriority="51"/>
     <w:lsdException w:name="List Table 7 Colorful Accent 6" w:uiPriority="52"/>
+    <w:lsdException w:name="Mention" w:semiHidden="1" w:unhideWhenUsed="1"/>
+    <w:lsdException w:name="Smart Hyperlink" w:semiHidden="1" w:unhideWhenUsed="1"/>
   </w:latentStyles>
   <w:style w:type="paragraph" w:default="1" w:styleId="Normal">
     <w:name w:val="Normal"/>
@@ -8504,7 +8227,7 @@
 </file>
 
 <file path=customXml/itemProps1.xml><?xml version="1.0" encoding="utf-8"?>
-<ds:datastoreItem xmlns:ds="http://schemas.openxmlformats.org/officeDocument/2006/customXml" ds:itemID="{D905F49E-2EEB-C044-8BD8-2EAC1953C693}">
+<ds:datastoreItem xmlns:ds="http://schemas.openxmlformats.org/officeDocument/2006/customXml" ds:itemID="{2CA4FB5B-C223-464B-9262-5C0957F38E8B}">
   <ds:schemaRefs>
     <ds:schemaRef ds:uri="http://schemas.openxmlformats.org/officeDocument/2006/bibliography"/>
   </ds:schemaRefs>

</xml_diff>